<commit_message>
PM | ArticleDetails and SubmitArticle modifications
</commit_message>
<xml_diff>
--- a/CMS_sql.docx
+++ b/CMS_sql.docx
@@ -27496,107 +27496,939 @@
           <w:highlight w:val="white"/>
         </w:rPr>
       </w:pPr>
+      <w:r>
+        <w:rPr>
+          <w:rFonts w:ascii="Consolas" w:hAnsi="Consolas" w:cs="Consolas"/>
+          <w:color w:val="0000FF"/>
+          <w:sz w:val="19"/>
+          <w:szCs w:val="19"/>
+          <w:highlight w:val="white"/>
+        </w:rPr>
+        <w:t>ALTER</w:t>
+      </w:r>
+      <w:r>
+        <w:rPr>
+          <w:rFonts w:ascii="Consolas" w:hAnsi="Consolas" w:cs="Consolas"/>
+          <w:color w:val="000000"/>
+          <w:sz w:val="19"/>
+          <w:szCs w:val="19"/>
+          <w:highlight w:val="white"/>
+        </w:rPr>
+        <w:t xml:space="preserve"> </w:t>
+      </w:r>
+      <w:r>
+        <w:rPr>
+          <w:rFonts w:ascii="Consolas" w:hAnsi="Consolas" w:cs="Consolas"/>
+          <w:color w:val="0000FF"/>
+          <w:sz w:val="19"/>
+          <w:szCs w:val="19"/>
+          <w:highlight w:val="white"/>
+        </w:rPr>
+        <w:t>TABLE</w:t>
+      </w:r>
+      <w:r>
+        <w:rPr>
+          <w:rFonts w:ascii="Consolas" w:hAnsi="Consolas" w:cs="Consolas"/>
+          <w:color w:val="000000"/>
+          <w:sz w:val="19"/>
+          <w:szCs w:val="19"/>
+          <w:highlight w:val="white"/>
+        </w:rPr>
+        <w:t xml:space="preserve"> SpecialSession</w:t>
+      </w:r>
+    </w:p>
+    <w:p>
+      <w:pPr>
+        <w:rPr>
+          <w:rFonts w:ascii="Consolas" w:hAnsi="Consolas" w:cs="Consolas"/>
+          <w:color w:val="808080"/>
+          <w:sz w:val="19"/>
+          <w:szCs w:val="19"/>
+        </w:rPr>
+      </w:pPr>
+      <w:r>
+        <w:rPr>
+          <w:rFonts w:ascii="Consolas" w:hAnsi="Consolas" w:cs="Consolas"/>
+          <w:color w:val="0000FF"/>
+          <w:sz w:val="19"/>
+          <w:szCs w:val="19"/>
+          <w:highlight w:val="white"/>
+        </w:rPr>
+        <w:t>ADD</w:t>
+      </w:r>
+      <w:r>
+        <w:rPr>
+          <w:rFonts w:ascii="Consolas" w:hAnsi="Consolas" w:cs="Consolas"/>
+          <w:color w:val="000000"/>
+          <w:sz w:val="19"/>
+          <w:szCs w:val="19"/>
+          <w:highlight w:val="white"/>
+        </w:rPr>
+        <w:t xml:space="preserve"> </w:t>
+      </w:r>
+      <w:r>
+        <w:rPr>
+          <w:rFonts w:ascii="Consolas" w:hAnsi="Consolas" w:cs="Consolas"/>
+          <w:color w:val="0000FF"/>
+          <w:sz w:val="19"/>
+          <w:szCs w:val="19"/>
+          <w:highlight w:val="white"/>
+        </w:rPr>
+        <w:t>CONSTRAINT</w:t>
+      </w:r>
+      <w:r>
+        <w:rPr>
+          <w:rFonts w:ascii="Consolas" w:hAnsi="Consolas" w:cs="Consolas"/>
+          <w:color w:val="000000"/>
+          <w:sz w:val="19"/>
+          <w:szCs w:val="19"/>
+          <w:highlight w:val="white"/>
+        </w:rPr>
+        <w:t xml:space="preserve"> checkDatesWithConf3 </w:t>
+      </w:r>
+      <w:r>
+        <w:rPr>
+          <w:rFonts w:ascii="Consolas" w:hAnsi="Consolas" w:cs="Consolas"/>
+          <w:color w:val="0000FF"/>
+          <w:sz w:val="19"/>
+          <w:szCs w:val="19"/>
+          <w:highlight w:val="white"/>
+        </w:rPr>
+        <w:t xml:space="preserve">CHECK </w:t>
+      </w:r>
+      <w:r>
+        <w:rPr>
+          <w:rFonts w:ascii="Consolas" w:hAnsi="Consolas" w:cs="Consolas"/>
+          <w:color w:val="808080"/>
+          <w:sz w:val="19"/>
+          <w:szCs w:val="19"/>
+          <w:highlight w:val="white"/>
+        </w:rPr>
+        <w:t>(</w:t>
+      </w:r>
+      <w:r>
+        <w:rPr>
+          <w:rFonts w:ascii="Consolas" w:hAnsi="Consolas" w:cs="Consolas"/>
+          <w:color w:val="000000"/>
+          <w:sz w:val="19"/>
+          <w:szCs w:val="19"/>
+          <w:highlight w:val="white"/>
+        </w:rPr>
+        <w:t>dbo</w:t>
+      </w:r>
+      <w:r>
+        <w:rPr>
+          <w:rFonts w:ascii="Consolas" w:hAnsi="Consolas" w:cs="Consolas"/>
+          <w:color w:val="808080"/>
+          <w:sz w:val="19"/>
+          <w:szCs w:val="19"/>
+          <w:highlight w:val="white"/>
+        </w:rPr>
+        <w:t>.</w:t>
+      </w:r>
+      <w:r>
+        <w:rPr>
+          <w:rFonts w:ascii="Consolas" w:hAnsi="Consolas" w:cs="Consolas"/>
+          <w:color w:val="000000"/>
+          <w:sz w:val="19"/>
+          <w:szCs w:val="19"/>
+          <w:highlight w:val="white"/>
+        </w:rPr>
+        <w:t>GetConferenceBeginDate</w:t>
+      </w:r>
+      <w:r>
+        <w:rPr>
+          <w:rFonts w:ascii="Consolas" w:hAnsi="Consolas" w:cs="Consolas"/>
+          <w:color w:val="808080"/>
+          <w:sz w:val="19"/>
+          <w:szCs w:val="19"/>
+          <w:highlight w:val="white"/>
+        </w:rPr>
+        <w:t>(</w:t>
+      </w:r>
+      <w:r>
+        <w:rPr>
+          <w:rFonts w:ascii="Consolas" w:hAnsi="Consolas" w:cs="Consolas"/>
+          <w:color w:val="000000"/>
+          <w:sz w:val="19"/>
+          <w:szCs w:val="19"/>
+          <w:highlight w:val="white"/>
+        </w:rPr>
+        <w:t>ConferenceId</w:t>
+      </w:r>
+      <w:r>
+        <w:rPr>
+          <w:rFonts w:ascii="Consolas" w:hAnsi="Consolas" w:cs="Consolas"/>
+          <w:color w:val="808080"/>
+          <w:sz w:val="19"/>
+          <w:szCs w:val="19"/>
+          <w:highlight w:val="white"/>
+        </w:rPr>
+        <w:t>)</w:t>
+      </w:r>
+      <w:r>
+        <w:rPr>
+          <w:rFonts w:ascii="Consolas" w:hAnsi="Consolas" w:cs="Consolas"/>
+          <w:color w:val="000000"/>
+          <w:sz w:val="19"/>
+          <w:szCs w:val="19"/>
+          <w:highlight w:val="white"/>
+        </w:rPr>
+        <w:t xml:space="preserve"> </w:t>
+      </w:r>
+      <w:r>
+        <w:rPr>
+          <w:rFonts w:ascii="Consolas" w:hAnsi="Consolas" w:cs="Consolas"/>
+          <w:color w:val="808080"/>
+          <w:sz w:val="19"/>
+          <w:szCs w:val="19"/>
+          <w:highlight w:val="white"/>
+        </w:rPr>
+        <w:t>&lt;=</w:t>
+      </w:r>
+      <w:r>
+        <w:rPr>
+          <w:rFonts w:ascii="Consolas" w:hAnsi="Consolas" w:cs="Consolas"/>
+          <w:color w:val="000000"/>
+          <w:sz w:val="19"/>
+          <w:szCs w:val="19"/>
+          <w:highlight w:val="white"/>
+        </w:rPr>
+        <w:t xml:space="preserve"> BeginDate </w:t>
+      </w:r>
+      <w:r>
+        <w:rPr>
+          <w:rFonts w:ascii="Consolas" w:hAnsi="Consolas" w:cs="Consolas"/>
+          <w:color w:val="808080"/>
+          <w:sz w:val="19"/>
+          <w:szCs w:val="19"/>
+          <w:highlight w:val="white"/>
+        </w:rPr>
+        <w:t>AND</w:t>
+      </w:r>
+      <w:r>
+        <w:rPr>
+          <w:rFonts w:ascii="Consolas" w:hAnsi="Consolas" w:cs="Consolas"/>
+          <w:color w:val="000000"/>
+          <w:sz w:val="19"/>
+          <w:szCs w:val="19"/>
+          <w:highlight w:val="white"/>
+        </w:rPr>
+        <w:t xml:space="preserve"> dbo</w:t>
+      </w:r>
+      <w:r>
+        <w:rPr>
+          <w:rFonts w:ascii="Consolas" w:hAnsi="Consolas" w:cs="Consolas"/>
+          <w:color w:val="808080"/>
+          <w:sz w:val="19"/>
+          <w:szCs w:val="19"/>
+          <w:highlight w:val="white"/>
+        </w:rPr>
+        <w:t>.</w:t>
+      </w:r>
+      <w:r>
+        <w:rPr>
+          <w:rFonts w:ascii="Consolas" w:hAnsi="Consolas" w:cs="Consolas"/>
+          <w:color w:val="000000"/>
+          <w:sz w:val="19"/>
+          <w:szCs w:val="19"/>
+          <w:highlight w:val="white"/>
+        </w:rPr>
+        <w:t>GetConferenceEndDate</w:t>
+      </w:r>
+      <w:r>
+        <w:rPr>
+          <w:rFonts w:ascii="Consolas" w:hAnsi="Consolas" w:cs="Consolas"/>
+          <w:color w:val="808080"/>
+          <w:sz w:val="19"/>
+          <w:szCs w:val="19"/>
+          <w:highlight w:val="white"/>
+        </w:rPr>
+        <w:t>(</w:t>
+      </w:r>
+      <w:r>
+        <w:rPr>
+          <w:rFonts w:ascii="Consolas" w:hAnsi="Consolas" w:cs="Consolas"/>
+          <w:color w:val="000000"/>
+          <w:sz w:val="19"/>
+          <w:szCs w:val="19"/>
+          <w:highlight w:val="white"/>
+        </w:rPr>
+        <w:t>ConferenceId</w:t>
+      </w:r>
+      <w:r>
+        <w:rPr>
+          <w:rFonts w:ascii="Consolas" w:hAnsi="Consolas" w:cs="Consolas"/>
+          <w:color w:val="808080"/>
+          <w:sz w:val="19"/>
+          <w:szCs w:val="19"/>
+          <w:highlight w:val="white"/>
+        </w:rPr>
+        <w:t>)</w:t>
+      </w:r>
+      <w:r>
+        <w:rPr>
+          <w:rFonts w:ascii="Consolas" w:hAnsi="Consolas" w:cs="Consolas"/>
+          <w:color w:val="000000"/>
+          <w:sz w:val="19"/>
+          <w:szCs w:val="19"/>
+          <w:highlight w:val="white"/>
+        </w:rPr>
+        <w:t xml:space="preserve"> </w:t>
+      </w:r>
+      <w:r>
+        <w:rPr>
+          <w:rFonts w:ascii="Consolas" w:hAnsi="Consolas" w:cs="Consolas"/>
+          <w:color w:val="808080"/>
+          <w:sz w:val="19"/>
+          <w:szCs w:val="19"/>
+          <w:highlight w:val="white"/>
+        </w:rPr>
+        <w:t>&gt;=</w:t>
+      </w:r>
+      <w:r>
+        <w:rPr>
+          <w:rFonts w:ascii="Consolas" w:hAnsi="Consolas" w:cs="Consolas"/>
+          <w:color w:val="000000"/>
+          <w:sz w:val="19"/>
+          <w:szCs w:val="19"/>
+          <w:highlight w:val="white"/>
+        </w:rPr>
+        <w:t xml:space="preserve"> EndDate</w:t>
+      </w:r>
+      <w:r>
+        <w:rPr>
+          <w:rFonts w:ascii="Consolas" w:hAnsi="Consolas" w:cs="Consolas"/>
+          <w:color w:val="808080"/>
+          <w:sz w:val="19"/>
+          <w:szCs w:val="19"/>
+          <w:highlight w:val="white"/>
+        </w:rPr>
+        <w:t>);</w:t>
+      </w:r>
+    </w:p>
+    <w:p>
+      <w:pPr>
+        <w:autoSpaceDE w:val="0"/>
+        <w:autoSpaceDN w:val="0"/>
+        <w:adjustRightInd w:val="0"/>
+        <w:spacing w:after="0" w:line="240" w:lineRule="auto"/>
+        <w:rPr>
+          <w:rFonts w:ascii="Consolas" w:hAnsi="Consolas" w:cs="Consolas"/>
+          <w:color w:val="808080"/>
+          <w:sz w:val="19"/>
+          <w:szCs w:val="19"/>
+        </w:rPr>
+      </w:pPr>
+    </w:p>
+    <w:p>
+      <w:pPr>
+        <w:autoSpaceDE w:val="0"/>
+        <w:autoSpaceDN w:val="0"/>
+        <w:adjustRightInd w:val="0"/>
+        <w:spacing w:after="0" w:line="240" w:lineRule="auto"/>
+        <w:rPr>
+          <w:rFonts w:ascii="Consolas" w:hAnsi="Consolas" w:cs="Consolas"/>
+          <w:color w:val="000000" w:themeColor="text1"/>
+          <w:sz w:val="32"/>
+          <w:szCs w:val="19"/>
+          <w:highlight w:val="white"/>
+        </w:rPr>
+      </w:pPr>
+      <w:r>
+        <w:rPr>
+          <w:rFonts w:ascii="Consolas" w:hAnsi="Consolas" w:cs="Consolas"/>
+          <w:color w:val="000000" w:themeColor="text1"/>
+          <w:sz w:val="32"/>
+          <w:szCs w:val="19"/>
+          <w:highlight w:val="white"/>
+        </w:rPr>
+        <w:t>T</w:t>
+      </w:r>
+      <w:r>
+        <w:rPr>
+          <w:rFonts w:ascii="Consolas" w:hAnsi="Consolas" w:cs="Consolas"/>
+          <w:color w:val="000000" w:themeColor="text1"/>
+          <w:sz w:val="32"/>
+          <w:szCs w:val="19"/>
+          <w:highlight w:val="white"/>
+        </w:rPr>
+        <w:t>RIGGERS</w:t>
+      </w:r>
+      <w:r>
+        <w:rPr>
+          <w:rFonts w:ascii="Consolas" w:hAnsi="Consolas" w:cs="Consolas"/>
+          <w:color w:val="000000" w:themeColor="text1"/>
+          <w:sz w:val="32"/>
+          <w:szCs w:val="19"/>
+          <w:highlight w:val="white"/>
+        </w:rPr>
+        <w:t>:</w:t>
+      </w:r>
+    </w:p>
+    <w:p>
+      <w:pPr>
+        <w:autoSpaceDE w:val="0"/>
+        <w:autoSpaceDN w:val="0"/>
+        <w:adjustRightInd w:val="0"/>
+        <w:spacing w:after="0" w:line="240" w:lineRule="auto"/>
+        <w:rPr>
+          <w:rFonts w:ascii="Consolas" w:hAnsi="Consolas" w:cs="Consolas"/>
+          <w:color w:val="808080"/>
+          <w:sz w:val="19"/>
+          <w:szCs w:val="19"/>
+        </w:rPr>
+      </w:pPr>
+    </w:p>
+    <w:p>
+      <w:pPr>
+        <w:autoSpaceDE w:val="0"/>
+        <w:autoSpaceDN w:val="0"/>
+        <w:adjustRightInd w:val="0"/>
+        <w:spacing w:after="0" w:line="240" w:lineRule="auto"/>
+        <w:rPr>
+          <w:rFonts w:ascii="Consolas" w:hAnsi="Consolas" w:cs="Consolas"/>
+          <w:color w:val="808080"/>
+          <w:sz w:val="19"/>
+          <w:szCs w:val="19"/>
+        </w:rPr>
+      </w:pPr>
+    </w:p>
+    <w:p>
+      <w:pPr>
+        <w:autoSpaceDE w:val="0"/>
+        <w:autoSpaceDN w:val="0"/>
+        <w:adjustRightInd w:val="0"/>
+        <w:spacing w:after="0" w:line="240" w:lineRule="auto"/>
+        <w:rPr>
+          <w:rFonts w:ascii="Consolas" w:hAnsi="Consolas" w:cs="Consolas"/>
+          <w:color w:val="000000"/>
+          <w:sz w:val="19"/>
+          <w:szCs w:val="19"/>
+          <w:highlight w:val="white"/>
+        </w:rPr>
+      </w:pPr>
+      <w:r>
+        <w:rPr>
+          <w:rFonts w:ascii="Consolas" w:hAnsi="Consolas" w:cs="Consolas"/>
+          <w:color w:val="0000FF"/>
+          <w:sz w:val="19"/>
+          <w:szCs w:val="19"/>
+          <w:highlight w:val="white"/>
+        </w:rPr>
+        <w:t>CREATE</w:t>
+      </w:r>
+      <w:r>
+        <w:rPr>
+          <w:rFonts w:ascii="Consolas" w:hAnsi="Consolas" w:cs="Consolas"/>
+          <w:color w:val="000000"/>
+          <w:sz w:val="19"/>
+          <w:szCs w:val="19"/>
+          <w:highlight w:val="white"/>
+        </w:rPr>
+        <w:t xml:space="preserve"> </w:t>
+      </w:r>
+      <w:r>
+        <w:rPr>
+          <w:rFonts w:ascii="Consolas" w:hAnsi="Consolas" w:cs="Consolas"/>
+          <w:color w:val="0000FF"/>
+          <w:sz w:val="19"/>
+          <w:szCs w:val="19"/>
+          <w:highlight w:val="white"/>
+        </w:rPr>
+        <w:t>TRIGGER</w:t>
+      </w:r>
+      <w:r>
+        <w:rPr>
+          <w:rFonts w:ascii="Consolas" w:hAnsi="Consolas" w:cs="Consolas"/>
+          <w:color w:val="000000"/>
+          <w:sz w:val="19"/>
+          <w:szCs w:val="19"/>
+          <w:highlight w:val="white"/>
+        </w:rPr>
+        <w:t xml:space="preserve"> Over4Authors </w:t>
+      </w:r>
+      <w:r>
+        <w:rPr>
+          <w:rFonts w:ascii="Consolas" w:hAnsi="Consolas" w:cs="Consolas"/>
+          <w:color w:val="0000FF"/>
+          <w:sz w:val="19"/>
+          <w:szCs w:val="19"/>
+          <w:highlight w:val="white"/>
+        </w:rPr>
+        <w:t>ON</w:t>
+      </w:r>
+      <w:r>
+        <w:rPr>
+          <w:rFonts w:ascii="Consolas" w:hAnsi="Consolas" w:cs="Consolas"/>
+          <w:color w:val="000000"/>
+          <w:sz w:val="19"/>
+          <w:szCs w:val="19"/>
+          <w:highlight w:val="white"/>
+        </w:rPr>
+        <w:t xml:space="preserve"> Article</w:t>
+      </w:r>
+    </w:p>
+    <w:p>
+      <w:pPr>
+        <w:autoSpaceDE w:val="0"/>
+        <w:autoSpaceDN w:val="0"/>
+        <w:adjustRightInd w:val="0"/>
+        <w:spacing w:after="0" w:line="240" w:lineRule="auto"/>
+        <w:rPr>
+          <w:rFonts w:ascii="Consolas" w:hAnsi="Consolas" w:cs="Consolas"/>
+          <w:color w:val="000000"/>
+          <w:sz w:val="19"/>
+          <w:szCs w:val="19"/>
+          <w:highlight w:val="white"/>
+        </w:rPr>
+      </w:pPr>
+      <w:r>
+        <w:rPr>
+          <w:rFonts w:ascii="Consolas" w:hAnsi="Consolas" w:cs="Consolas"/>
+          <w:color w:val="0000FF"/>
+          <w:sz w:val="19"/>
+          <w:szCs w:val="19"/>
+          <w:highlight w:val="white"/>
+        </w:rPr>
+        <w:t>AFTER</w:t>
+      </w:r>
+      <w:r>
+        <w:rPr>
+          <w:rFonts w:ascii="Consolas" w:hAnsi="Consolas" w:cs="Consolas"/>
+          <w:color w:val="000000"/>
+          <w:sz w:val="19"/>
+          <w:szCs w:val="19"/>
+          <w:highlight w:val="white"/>
+        </w:rPr>
+        <w:t xml:space="preserve"> </w:t>
+      </w:r>
+      <w:r>
+        <w:rPr>
+          <w:rFonts w:ascii="Consolas" w:hAnsi="Consolas" w:cs="Consolas"/>
+          <w:color w:val="0000FF"/>
+          <w:sz w:val="19"/>
+          <w:szCs w:val="19"/>
+          <w:highlight w:val="white"/>
+        </w:rPr>
+        <w:t>INSERT</w:t>
+      </w:r>
+      <w:r>
+        <w:rPr>
+          <w:rFonts w:ascii="Consolas" w:hAnsi="Consolas" w:cs="Consolas"/>
+          <w:color w:val="808080"/>
+          <w:sz w:val="19"/>
+          <w:szCs w:val="19"/>
+          <w:highlight w:val="white"/>
+        </w:rPr>
+        <w:t>,</w:t>
+      </w:r>
+      <w:r>
+        <w:rPr>
+          <w:rFonts w:ascii="Consolas" w:hAnsi="Consolas" w:cs="Consolas"/>
+          <w:color w:val="000000"/>
+          <w:sz w:val="19"/>
+          <w:szCs w:val="19"/>
+          <w:highlight w:val="white"/>
+        </w:rPr>
+        <w:t xml:space="preserve"> </w:t>
+      </w:r>
+      <w:r>
+        <w:rPr>
+          <w:rFonts w:ascii="Consolas" w:hAnsi="Consolas" w:cs="Consolas"/>
+          <w:color w:val="FF00FF"/>
+          <w:sz w:val="19"/>
+          <w:szCs w:val="19"/>
+          <w:highlight w:val="white"/>
+        </w:rPr>
+        <w:t>UPDATE</w:t>
+      </w:r>
+    </w:p>
+    <w:p>
+      <w:pPr>
+        <w:autoSpaceDE w:val="0"/>
+        <w:autoSpaceDN w:val="0"/>
+        <w:adjustRightInd w:val="0"/>
+        <w:spacing w:after="0" w:line="240" w:lineRule="auto"/>
+        <w:rPr>
+          <w:rFonts w:ascii="Consolas" w:hAnsi="Consolas" w:cs="Consolas"/>
+          <w:color w:val="000000"/>
+          <w:sz w:val="19"/>
+          <w:szCs w:val="19"/>
+          <w:highlight w:val="white"/>
+        </w:rPr>
+      </w:pPr>
+      <w:r>
+        <w:rPr>
+          <w:rFonts w:ascii="Consolas" w:hAnsi="Consolas" w:cs="Consolas"/>
+          <w:color w:val="0000FF"/>
+          <w:sz w:val="19"/>
+          <w:szCs w:val="19"/>
+          <w:highlight w:val="white"/>
+        </w:rPr>
+        <w:t>AS</w:t>
+      </w:r>
+    </w:p>
+    <w:p>
+      <w:pPr>
+        <w:autoSpaceDE w:val="0"/>
+        <w:autoSpaceDN w:val="0"/>
+        <w:adjustRightInd w:val="0"/>
+        <w:spacing w:after="0" w:line="240" w:lineRule="auto"/>
+        <w:rPr>
+          <w:rFonts w:ascii="Consolas" w:hAnsi="Consolas" w:cs="Consolas"/>
+          <w:color w:val="000000"/>
+          <w:sz w:val="19"/>
+          <w:szCs w:val="19"/>
+          <w:highlight w:val="white"/>
+        </w:rPr>
+      </w:pPr>
+      <w:r>
+        <w:rPr>
+          <w:rFonts w:ascii="Consolas" w:hAnsi="Consolas" w:cs="Consolas"/>
+          <w:color w:val="0000FF"/>
+          <w:sz w:val="19"/>
+          <w:szCs w:val="19"/>
+          <w:highlight w:val="white"/>
+        </w:rPr>
+        <w:t>IF</w:t>
+      </w:r>
+      <w:r>
+        <w:rPr>
+          <w:rFonts w:ascii="Consolas" w:hAnsi="Consolas" w:cs="Consolas"/>
+          <w:color w:val="000000"/>
+          <w:sz w:val="19"/>
+          <w:szCs w:val="19"/>
+          <w:highlight w:val="white"/>
+        </w:rPr>
+        <w:t xml:space="preserve"> </w:t>
+      </w:r>
+      <w:r>
+        <w:rPr>
+          <w:rFonts w:ascii="Consolas" w:hAnsi="Consolas" w:cs="Consolas"/>
+          <w:color w:val="808080"/>
+          <w:sz w:val="19"/>
+          <w:szCs w:val="19"/>
+          <w:highlight w:val="white"/>
+        </w:rPr>
+        <w:t>EXISTS</w:t>
+      </w:r>
+      <w:r>
+        <w:rPr>
+          <w:rFonts w:ascii="Consolas" w:hAnsi="Consolas" w:cs="Consolas"/>
+          <w:color w:val="0000FF"/>
+          <w:sz w:val="19"/>
+          <w:szCs w:val="19"/>
+          <w:highlight w:val="white"/>
+        </w:rPr>
+        <w:t xml:space="preserve"> </w:t>
+      </w:r>
+      <w:r>
+        <w:rPr>
+          <w:rFonts w:ascii="Consolas" w:hAnsi="Consolas" w:cs="Consolas"/>
+          <w:color w:val="808080"/>
+          <w:sz w:val="19"/>
+          <w:szCs w:val="19"/>
+          <w:highlight w:val="white"/>
+        </w:rPr>
+        <w:t>(</w:t>
+      </w:r>
+      <w:r>
+        <w:rPr>
+          <w:rFonts w:ascii="Consolas" w:hAnsi="Consolas" w:cs="Consolas"/>
+          <w:color w:val="0000FF"/>
+          <w:sz w:val="19"/>
+          <w:szCs w:val="19"/>
+          <w:highlight w:val="white"/>
+        </w:rPr>
+        <w:t>SELECT</w:t>
+      </w:r>
+      <w:r>
+        <w:rPr>
+          <w:rFonts w:ascii="Consolas" w:hAnsi="Consolas" w:cs="Consolas"/>
+          <w:color w:val="000000"/>
+          <w:sz w:val="19"/>
+          <w:szCs w:val="19"/>
+          <w:highlight w:val="white"/>
+        </w:rPr>
+        <w:t xml:space="preserve"> </w:t>
+      </w:r>
+      <w:r>
+        <w:rPr>
+          <w:rFonts w:ascii="Consolas" w:hAnsi="Consolas" w:cs="Consolas"/>
+          <w:color w:val="FF00FF"/>
+          <w:sz w:val="19"/>
+          <w:szCs w:val="19"/>
+          <w:highlight w:val="white"/>
+        </w:rPr>
+        <w:t>COUNT</w:t>
+      </w:r>
+      <w:r>
+        <w:rPr>
+          <w:rFonts w:ascii="Consolas" w:hAnsi="Consolas" w:cs="Consolas"/>
+          <w:color w:val="808080"/>
+          <w:sz w:val="19"/>
+          <w:szCs w:val="19"/>
+          <w:highlight w:val="white"/>
+        </w:rPr>
+        <w:t>(</w:t>
+      </w:r>
+      <w:r>
+        <w:rPr>
+          <w:rFonts w:ascii="Consolas" w:hAnsi="Consolas" w:cs="Consolas"/>
+          <w:color w:val="000000"/>
+          <w:sz w:val="19"/>
+          <w:szCs w:val="19"/>
+          <w:highlight w:val="white"/>
+        </w:rPr>
+        <w:t>ArticleId</w:t>
+      </w:r>
+      <w:r>
+        <w:rPr>
+          <w:rFonts w:ascii="Consolas" w:hAnsi="Consolas" w:cs="Consolas"/>
+          <w:color w:val="808080"/>
+          <w:sz w:val="19"/>
+          <w:szCs w:val="19"/>
+          <w:highlight w:val="white"/>
+        </w:rPr>
+        <w:t>)</w:t>
+      </w:r>
+    </w:p>
+    <w:p>
+      <w:pPr>
+        <w:autoSpaceDE w:val="0"/>
+        <w:autoSpaceDN w:val="0"/>
+        <w:adjustRightInd w:val="0"/>
+        <w:spacing w:after="0" w:line="240" w:lineRule="auto"/>
+        <w:rPr>
+          <w:rFonts w:ascii="Consolas" w:hAnsi="Consolas" w:cs="Consolas"/>
+          <w:color w:val="000000"/>
+          <w:sz w:val="19"/>
+          <w:szCs w:val="19"/>
+          <w:highlight w:val="white"/>
+        </w:rPr>
+      </w:pPr>
+      <w:r>
+        <w:rPr>
+          <w:rFonts w:ascii="Consolas" w:hAnsi="Consolas" w:cs="Consolas"/>
+          <w:color w:val="0000FF"/>
+          <w:sz w:val="19"/>
+          <w:szCs w:val="19"/>
+          <w:highlight w:val="white"/>
+        </w:rPr>
+        <w:t>FROM</w:t>
+      </w:r>
+      <w:r>
+        <w:rPr>
+          <w:rFonts w:ascii="Consolas" w:hAnsi="Consolas" w:cs="Consolas"/>
+          <w:color w:val="000000"/>
+          <w:sz w:val="19"/>
+          <w:szCs w:val="19"/>
+          <w:highlight w:val="white"/>
+        </w:rPr>
+        <w:t xml:space="preserve"> ArticleAuthor</w:t>
+      </w:r>
+    </w:p>
+    <w:p>
+      <w:pPr>
+        <w:autoSpaceDE w:val="0"/>
+        <w:autoSpaceDN w:val="0"/>
+        <w:adjustRightInd w:val="0"/>
+        <w:spacing w:after="0" w:line="240" w:lineRule="auto"/>
+        <w:rPr>
+          <w:rFonts w:ascii="Consolas" w:hAnsi="Consolas" w:cs="Consolas"/>
+          <w:color w:val="000000"/>
+          <w:sz w:val="19"/>
+          <w:szCs w:val="19"/>
+          <w:highlight w:val="white"/>
+        </w:rPr>
+      </w:pPr>
+      <w:r>
+        <w:rPr>
+          <w:rFonts w:ascii="Consolas" w:hAnsi="Consolas" w:cs="Consolas"/>
+          <w:color w:val="0000FF"/>
+          <w:sz w:val="19"/>
+          <w:szCs w:val="19"/>
+          <w:highlight w:val="white"/>
+        </w:rPr>
+        <w:t>GROUP</w:t>
+      </w:r>
+      <w:r>
+        <w:rPr>
+          <w:rFonts w:ascii="Consolas" w:hAnsi="Consolas" w:cs="Consolas"/>
+          <w:color w:val="000000"/>
+          <w:sz w:val="19"/>
+          <w:szCs w:val="19"/>
+          <w:highlight w:val="white"/>
+        </w:rPr>
+        <w:t xml:space="preserve"> </w:t>
+      </w:r>
+      <w:r>
+        <w:rPr>
+          <w:rFonts w:ascii="Consolas" w:hAnsi="Consolas" w:cs="Consolas"/>
+          <w:color w:val="0000FF"/>
+          <w:sz w:val="19"/>
+          <w:szCs w:val="19"/>
+          <w:highlight w:val="white"/>
+        </w:rPr>
+        <w:t>BY</w:t>
+      </w:r>
+      <w:r>
+        <w:rPr>
+          <w:rFonts w:ascii="Consolas" w:hAnsi="Consolas" w:cs="Consolas"/>
+          <w:color w:val="000000"/>
+          <w:sz w:val="19"/>
+          <w:szCs w:val="19"/>
+          <w:highlight w:val="white"/>
+        </w:rPr>
+        <w:t xml:space="preserve"> ArticleId</w:t>
+      </w:r>
+    </w:p>
+    <w:p>
+      <w:pPr>
+        <w:autoSpaceDE w:val="0"/>
+        <w:autoSpaceDN w:val="0"/>
+        <w:adjustRightInd w:val="0"/>
+        <w:spacing w:after="0" w:line="240" w:lineRule="auto"/>
+        <w:rPr>
+          <w:rFonts w:ascii="Consolas" w:hAnsi="Consolas" w:cs="Consolas"/>
+          <w:color w:val="000000"/>
+          <w:sz w:val="19"/>
+          <w:szCs w:val="19"/>
+          <w:highlight w:val="white"/>
+        </w:rPr>
+      </w:pPr>
+      <w:r>
+        <w:rPr>
+          <w:rFonts w:ascii="Consolas" w:hAnsi="Consolas" w:cs="Consolas"/>
+          <w:color w:val="0000FF"/>
+          <w:sz w:val="19"/>
+          <w:szCs w:val="19"/>
+          <w:highlight w:val="white"/>
+        </w:rPr>
+        <w:t>HAVING</w:t>
+      </w:r>
+      <w:r>
+        <w:rPr>
+          <w:rFonts w:ascii="Consolas" w:hAnsi="Consolas" w:cs="Consolas"/>
+          <w:color w:val="000000"/>
+          <w:sz w:val="19"/>
+          <w:szCs w:val="19"/>
+          <w:highlight w:val="white"/>
+        </w:rPr>
+        <w:t xml:space="preserve"> </w:t>
+      </w:r>
+      <w:r>
+        <w:rPr>
+          <w:rFonts w:ascii="Consolas" w:hAnsi="Consolas" w:cs="Consolas"/>
+          <w:color w:val="FF00FF"/>
+          <w:sz w:val="19"/>
+          <w:szCs w:val="19"/>
+          <w:highlight w:val="white"/>
+        </w:rPr>
+        <w:t>COUNT</w:t>
+      </w:r>
+      <w:r>
+        <w:rPr>
+          <w:rFonts w:ascii="Consolas" w:hAnsi="Consolas" w:cs="Consolas"/>
+          <w:color w:val="808080"/>
+          <w:sz w:val="19"/>
+          <w:szCs w:val="19"/>
+          <w:highlight w:val="white"/>
+        </w:rPr>
+        <w:t>(</w:t>
+      </w:r>
+      <w:r>
+        <w:rPr>
+          <w:rFonts w:ascii="Consolas" w:hAnsi="Consolas" w:cs="Consolas"/>
+          <w:color w:val="000000"/>
+          <w:sz w:val="19"/>
+          <w:szCs w:val="19"/>
+          <w:highlight w:val="white"/>
+        </w:rPr>
+        <w:t>AuthorId</w:t>
+      </w:r>
+      <w:r>
+        <w:rPr>
+          <w:rFonts w:ascii="Consolas" w:hAnsi="Consolas" w:cs="Consolas"/>
+          <w:color w:val="808080"/>
+          <w:sz w:val="19"/>
+          <w:szCs w:val="19"/>
+          <w:highlight w:val="white"/>
+        </w:rPr>
+        <w:t>)&gt;</w:t>
+      </w:r>
+      <w:r>
+        <w:rPr>
+          <w:rFonts w:ascii="Consolas" w:hAnsi="Consolas" w:cs="Consolas"/>
+          <w:color w:val="000000"/>
+          <w:sz w:val="19"/>
+          <w:szCs w:val="19"/>
+          <w:highlight w:val="white"/>
+        </w:rPr>
+        <w:t>4</w:t>
+      </w:r>
       <w:bookmarkStart w:id="0" w:name="_GoBack"/>
       <w:bookmarkEnd w:id="0"/>
       <w:r>
         <w:rPr>
           <w:rFonts w:ascii="Consolas" w:hAnsi="Consolas" w:cs="Consolas"/>
-          <w:color w:val="0000FF"/>
-          <w:sz w:val="19"/>
-          <w:szCs w:val="19"/>
-          <w:highlight w:val="white"/>
-        </w:rPr>
-        <w:t>ALTER</w:t>
-      </w:r>
-      <w:r>
-        <w:rPr>
-          <w:rFonts w:ascii="Consolas" w:hAnsi="Consolas" w:cs="Consolas"/>
-          <w:color w:val="000000"/>
-          <w:sz w:val="19"/>
-          <w:szCs w:val="19"/>
-          <w:highlight w:val="white"/>
-        </w:rPr>
-        <w:t xml:space="preserve"> </w:t>
-      </w:r>
-      <w:r>
-        <w:rPr>
-          <w:rFonts w:ascii="Consolas" w:hAnsi="Consolas" w:cs="Consolas"/>
-          <w:color w:val="0000FF"/>
-          <w:sz w:val="19"/>
-          <w:szCs w:val="19"/>
-          <w:highlight w:val="white"/>
-        </w:rPr>
-        <w:t>TABLE</w:t>
-      </w:r>
-      <w:r>
-        <w:rPr>
-          <w:rFonts w:ascii="Consolas" w:hAnsi="Consolas" w:cs="Consolas"/>
-          <w:color w:val="000000"/>
-          <w:sz w:val="19"/>
-          <w:szCs w:val="19"/>
-          <w:highlight w:val="white"/>
-        </w:rPr>
-        <w:t xml:space="preserve"> SpecialSession</w:t>
-      </w:r>
-    </w:p>
-    <w:p>
-      <w:pPr>
-        <w:rPr>
-          <w:rFonts w:ascii="Consolas" w:hAnsi="Consolas" w:cs="Consolas"/>
-          <w:color w:val="808080"/>
-          <w:sz w:val="19"/>
-          <w:szCs w:val="19"/>
-        </w:rPr>
-      </w:pPr>
-      <w:r>
-        <w:rPr>
-          <w:rFonts w:ascii="Consolas" w:hAnsi="Consolas" w:cs="Consolas"/>
-          <w:color w:val="0000FF"/>
-          <w:sz w:val="19"/>
-          <w:szCs w:val="19"/>
-          <w:highlight w:val="white"/>
-        </w:rPr>
-        <w:t>ADD</w:t>
-      </w:r>
-      <w:r>
-        <w:rPr>
-          <w:rFonts w:ascii="Consolas" w:hAnsi="Consolas" w:cs="Consolas"/>
-          <w:color w:val="000000"/>
-          <w:sz w:val="19"/>
-          <w:szCs w:val="19"/>
-          <w:highlight w:val="white"/>
-        </w:rPr>
-        <w:t xml:space="preserve"> </w:t>
-      </w:r>
-      <w:r>
-        <w:rPr>
-          <w:rFonts w:ascii="Consolas" w:hAnsi="Consolas" w:cs="Consolas"/>
-          <w:color w:val="0000FF"/>
-          <w:sz w:val="19"/>
-          <w:szCs w:val="19"/>
-          <w:highlight w:val="white"/>
-        </w:rPr>
-        <w:t>CONSTRAINT</w:t>
-      </w:r>
-      <w:r>
-        <w:rPr>
-          <w:rFonts w:ascii="Consolas" w:hAnsi="Consolas" w:cs="Consolas"/>
-          <w:color w:val="000000"/>
-          <w:sz w:val="19"/>
-          <w:szCs w:val="19"/>
-          <w:highlight w:val="white"/>
-        </w:rPr>
-        <w:t xml:space="preserve"> checkDatesWithConf3 </w:t>
-      </w:r>
-      <w:r>
-        <w:rPr>
-          <w:rFonts w:ascii="Consolas" w:hAnsi="Consolas" w:cs="Consolas"/>
-          <w:color w:val="0000FF"/>
-          <w:sz w:val="19"/>
-          <w:szCs w:val="19"/>
-          <w:highlight w:val="white"/>
-        </w:rPr>
-        <w:t xml:space="preserve">CHECK </w:t>
+          <w:color w:val="808080"/>
+          <w:sz w:val="19"/>
+          <w:szCs w:val="19"/>
+          <w:highlight w:val="white"/>
+        </w:rPr>
+        <w:t>)</w:t>
+      </w:r>
+    </w:p>
+    <w:p>
+      <w:pPr>
+        <w:autoSpaceDE w:val="0"/>
+        <w:autoSpaceDN w:val="0"/>
+        <w:adjustRightInd w:val="0"/>
+        <w:spacing w:after="0" w:line="240" w:lineRule="auto"/>
+        <w:rPr>
+          <w:rFonts w:ascii="Consolas" w:hAnsi="Consolas" w:cs="Consolas"/>
+          <w:color w:val="000000"/>
+          <w:sz w:val="19"/>
+          <w:szCs w:val="19"/>
+          <w:highlight w:val="white"/>
+        </w:rPr>
+      </w:pPr>
+      <w:r>
+        <w:rPr>
+          <w:rFonts w:ascii="Consolas" w:hAnsi="Consolas" w:cs="Consolas"/>
+          <w:color w:val="0000FF"/>
+          <w:sz w:val="19"/>
+          <w:szCs w:val="19"/>
+          <w:highlight w:val="white"/>
+        </w:rPr>
+        <w:t>BEGIN</w:t>
+      </w:r>
+    </w:p>
+    <w:p>
+      <w:pPr>
+        <w:autoSpaceDE w:val="0"/>
+        <w:autoSpaceDN w:val="0"/>
+        <w:adjustRightInd w:val="0"/>
+        <w:spacing w:after="0" w:line="240" w:lineRule="auto"/>
+        <w:rPr>
+          <w:rFonts w:ascii="Consolas" w:hAnsi="Consolas" w:cs="Consolas"/>
+          <w:color w:val="000000"/>
+          <w:sz w:val="19"/>
+          <w:szCs w:val="19"/>
+          <w:highlight w:val="white"/>
+        </w:rPr>
+      </w:pPr>
+      <w:r>
+        <w:rPr>
+          <w:rFonts w:ascii="Consolas" w:hAnsi="Consolas" w:cs="Consolas"/>
+          <w:color w:val="0000FF"/>
+          <w:sz w:val="19"/>
+          <w:szCs w:val="19"/>
+          <w:highlight w:val="white"/>
+        </w:rPr>
+        <w:t xml:space="preserve">RAISERROR </w:t>
       </w:r>
       <w:r>
         <w:rPr>
@@ -27611,32 +28443,462 @@
       <w:r>
         <w:rPr>
           <w:rFonts w:ascii="Consolas" w:hAnsi="Consolas" w:cs="Consolas"/>
-          <w:color w:val="000000"/>
-          <w:sz w:val="19"/>
-          <w:szCs w:val="19"/>
-          <w:highlight w:val="white"/>
-        </w:rPr>
-        <w:t>dbo</w:t>
-      </w:r>
-      <w:r>
-        <w:rPr>
-          <w:rFonts w:ascii="Consolas" w:hAnsi="Consolas" w:cs="Consolas"/>
-          <w:color w:val="808080"/>
-          <w:sz w:val="19"/>
-          <w:szCs w:val="19"/>
-          <w:highlight w:val="white"/>
-        </w:rPr>
-        <w:t>.</w:t>
-      </w:r>
-      <w:r>
-        <w:rPr>
-          <w:rFonts w:ascii="Consolas" w:hAnsi="Consolas" w:cs="Consolas"/>
-          <w:color w:val="000000"/>
-          <w:sz w:val="19"/>
-          <w:szCs w:val="19"/>
-          <w:highlight w:val="white"/>
-        </w:rPr>
-        <w:t>GetConferenceBeginDate</w:t>
+          <w:color w:val="FF0000"/>
+          <w:sz w:val="19"/>
+          <w:szCs w:val="19"/>
+          <w:highlight w:val="white"/>
+        </w:rPr>
+        <w:t>'One article cannot have more than 4 authors!'</w:t>
+      </w:r>
+      <w:r>
+        <w:rPr>
+          <w:rFonts w:ascii="Consolas" w:hAnsi="Consolas" w:cs="Consolas"/>
+          <w:color w:val="808080"/>
+          <w:sz w:val="19"/>
+          <w:szCs w:val="19"/>
+          <w:highlight w:val="white"/>
+        </w:rPr>
+        <w:t>,</w:t>
+      </w:r>
+      <w:r>
+        <w:rPr>
+          <w:rFonts w:ascii="Consolas" w:hAnsi="Consolas" w:cs="Consolas"/>
+          <w:color w:val="000000"/>
+          <w:sz w:val="19"/>
+          <w:szCs w:val="19"/>
+          <w:highlight w:val="white"/>
+        </w:rPr>
+        <w:t xml:space="preserve"> 16</w:t>
+      </w:r>
+      <w:r>
+        <w:rPr>
+          <w:rFonts w:ascii="Consolas" w:hAnsi="Consolas" w:cs="Consolas"/>
+          <w:color w:val="808080"/>
+          <w:sz w:val="19"/>
+          <w:szCs w:val="19"/>
+          <w:highlight w:val="white"/>
+        </w:rPr>
+        <w:t>,</w:t>
+      </w:r>
+      <w:r>
+        <w:rPr>
+          <w:rFonts w:ascii="Consolas" w:hAnsi="Consolas" w:cs="Consolas"/>
+          <w:color w:val="000000"/>
+          <w:sz w:val="19"/>
+          <w:szCs w:val="19"/>
+          <w:highlight w:val="white"/>
+        </w:rPr>
+        <w:t xml:space="preserve"> 1</w:t>
+      </w:r>
+      <w:r>
+        <w:rPr>
+          <w:rFonts w:ascii="Consolas" w:hAnsi="Consolas" w:cs="Consolas"/>
+          <w:color w:val="808080"/>
+          <w:sz w:val="19"/>
+          <w:szCs w:val="19"/>
+          <w:highlight w:val="white"/>
+        </w:rPr>
+        <w:t>);</w:t>
+      </w:r>
+    </w:p>
+    <w:p>
+      <w:pPr>
+        <w:autoSpaceDE w:val="0"/>
+        <w:autoSpaceDN w:val="0"/>
+        <w:adjustRightInd w:val="0"/>
+        <w:spacing w:after="0" w:line="240" w:lineRule="auto"/>
+        <w:rPr>
+          <w:rFonts w:ascii="Consolas" w:hAnsi="Consolas" w:cs="Consolas"/>
+          <w:color w:val="000000"/>
+          <w:sz w:val="19"/>
+          <w:szCs w:val="19"/>
+          <w:highlight w:val="white"/>
+        </w:rPr>
+      </w:pPr>
+      <w:r>
+        <w:rPr>
+          <w:rFonts w:ascii="Consolas" w:hAnsi="Consolas" w:cs="Consolas"/>
+          <w:color w:val="0000FF"/>
+          <w:sz w:val="19"/>
+          <w:szCs w:val="19"/>
+          <w:highlight w:val="white"/>
+        </w:rPr>
+        <w:t>ROLLBACK</w:t>
+      </w:r>
+      <w:r>
+        <w:rPr>
+          <w:rFonts w:ascii="Consolas" w:hAnsi="Consolas" w:cs="Consolas"/>
+          <w:color w:val="000000"/>
+          <w:sz w:val="19"/>
+          <w:szCs w:val="19"/>
+          <w:highlight w:val="white"/>
+        </w:rPr>
+        <w:t xml:space="preserve"> </w:t>
+      </w:r>
+      <w:r>
+        <w:rPr>
+          <w:rFonts w:ascii="Consolas" w:hAnsi="Consolas" w:cs="Consolas"/>
+          <w:color w:val="0000FF"/>
+          <w:sz w:val="19"/>
+          <w:szCs w:val="19"/>
+          <w:highlight w:val="white"/>
+        </w:rPr>
+        <w:t>TRANSACTION</w:t>
+      </w:r>
+      <w:r>
+        <w:rPr>
+          <w:rFonts w:ascii="Consolas" w:hAnsi="Consolas" w:cs="Consolas"/>
+          <w:color w:val="808080"/>
+          <w:sz w:val="19"/>
+          <w:szCs w:val="19"/>
+          <w:highlight w:val="white"/>
+        </w:rPr>
+        <w:t>;</w:t>
+      </w:r>
+    </w:p>
+    <w:p>
+      <w:pPr>
+        <w:autoSpaceDE w:val="0"/>
+        <w:autoSpaceDN w:val="0"/>
+        <w:adjustRightInd w:val="0"/>
+        <w:spacing w:after="0" w:line="240" w:lineRule="auto"/>
+        <w:rPr>
+          <w:rFonts w:ascii="Consolas" w:hAnsi="Consolas" w:cs="Consolas"/>
+          <w:color w:val="000000"/>
+          <w:sz w:val="19"/>
+          <w:szCs w:val="19"/>
+          <w:highlight w:val="white"/>
+        </w:rPr>
+      </w:pPr>
+      <w:r>
+        <w:rPr>
+          <w:rFonts w:ascii="Consolas" w:hAnsi="Consolas" w:cs="Consolas"/>
+          <w:color w:val="0000FF"/>
+          <w:sz w:val="19"/>
+          <w:szCs w:val="19"/>
+          <w:highlight w:val="white"/>
+        </w:rPr>
+        <w:t>RETURN</w:t>
+      </w:r>
+    </w:p>
+    <w:p>
+      <w:pPr>
+        <w:autoSpaceDE w:val="0"/>
+        <w:autoSpaceDN w:val="0"/>
+        <w:adjustRightInd w:val="0"/>
+        <w:spacing w:after="0" w:line="240" w:lineRule="auto"/>
+        <w:rPr>
+          <w:rFonts w:ascii="Consolas" w:hAnsi="Consolas" w:cs="Consolas"/>
+          <w:color w:val="000000"/>
+          <w:sz w:val="19"/>
+          <w:szCs w:val="19"/>
+          <w:highlight w:val="white"/>
+        </w:rPr>
+      </w:pPr>
+      <w:r>
+        <w:rPr>
+          <w:rFonts w:ascii="Consolas" w:hAnsi="Consolas" w:cs="Consolas"/>
+          <w:color w:val="0000FF"/>
+          <w:sz w:val="19"/>
+          <w:szCs w:val="19"/>
+          <w:highlight w:val="white"/>
+        </w:rPr>
+        <w:t>END</w:t>
+      </w:r>
+      <w:r>
+        <w:rPr>
+          <w:rFonts w:ascii="Consolas" w:hAnsi="Consolas" w:cs="Consolas"/>
+          <w:color w:val="808080"/>
+          <w:sz w:val="19"/>
+          <w:szCs w:val="19"/>
+          <w:highlight w:val="white"/>
+        </w:rPr>
+        <w:t>;</w:t>
+      </w:r>
+    </w:p>
+    <w:p>
+      <w:pPr>
+        <w:autoSpaceDE w:val="0"/>
+        <w:autoSpaceDN w:val="0"/>
+        <w:adjustRightInd w:val="0"/>
+        <w:spacing w:after="0" w:line="240" w:lineRule="auto"/>
+        <w:rPr>
+          <w:rFonts w:ascii="Consolas" w:hAnsi="Consolas" w:cs="Consolas"/>
+          <w:color w:val="000000"/>
+          <w:sz w:val="19"/>
+          <w:szCs w:val="19"/>
+          <w:highlight w:val="white"/>
+        </w:rPr>
+      </w:pPr>
+    </w:p>
+    <w:p>
+      <w:pPr>
+        <w:autoSpaceDE w:val="0"/>
+        <w:autoSpaceDN w:val="0"/>
+        <w:adjustRightInd w:val="0"/>
+        <w:spacing w:after="0" w:line="240" w:lineRule="auto"/>
+        <w:rPr>
+          <w:rFonts w:ascii="Consolas" w:hAnsi="Consolas" w:cs="Consolas"/>
+          <w:color w:val="000000"/>
+          <w:sz w:val="19"/>
+          <w:szCs w:val="19"/>
+          <w:highlight w:val="white"/>
+        </w:rPr>
+      </w:pPr>
+      <w:r>
+        <w:rPr>
+          <w:rFonts w:ascii="Consolas" w:hAnsi="Consolas" w:cs="Consolas"/>
+          <w:color w:val="0000FF"/>
+          <w:sz w:val="19"/>
+          <w:szCs w:val="19"/>
+          <w:highlight w:val="white"/>
+        </w:rPr>
+        <w:t>GO</w:t>
+      </w:r>
+    </w:p>
+    <w:p>
+      <w:pPr>
+        <w:autoSpaceDE w:val="0"/>
+        <w:autoSpaceDN w:val="0"/>
+        <w:adjustRightInd w:val="0"/>
+        <w:spacing w:after="0" w:line="240" w:lineRule="auto"/>
+        <w:rPr>
+          <w:rFonts w:ascii="Consolas" w:hAnsi="Consolas" w:cs="Consolas"/>
+          <w:color w:val="000000"/>
+          <w:sz w:val="19"/>
+          <w:szCs w:val="19"/>
+          <w:highlight w:val="white"/>
+        </w:rPr>
+      </w:pPr>
+    </w:p>
+    <w:p>
+      <w:pPr>
+        <w:autoSpaceDE w:val="0"/>
+        <w:autoSpaceDN w:val="0"/>
+        <w:adjustRightInd w:val="0"/>
+        <w:spacing w:after="0" w:line="240" w:lineRule="auto"/>
+        <w:rPr>
+          <w:rFonts w:ascii="Consolas" w:hAnsi="Consolas" w:cs="Consolas"/>
+          <w:color w:val="000000"/>
+          <w:sz w:val="19"/>
+          <w:szCs w:val="19"/>
+          <w:highlight w:val="white"/>
+        </w:rPr>
+      </w:pPr>
+      <w:r>
+        <w:rPr>
+          <w:rFonts w:ascii="Consolas" w:hAnsi="Consolas" w:cs="Consolas"/>
+          <w:color w:val="0000FF"/>
+          <w:sz w:val="19"/>
+          <w:szCs w:val="19"/>
+          <w:highlight w:val="white"/>
+        </w:rPr>
+        <w:t>CREATE</w:t>
+      </w:r>
+      <w:r>
+        <w:rPr>
+          <w:rFonts w:ascii="Consolas" w:hAnsi="Consolas" w:cs="Consolas"/>
+          <w:color w:val="000000"/>
+          <w:sz w:val="19"/>
+          <w:szCs w:val="19"/>
+          <w:highlight w:val="white"/>
+        </w:rPr>
+        <w:t xml:space="preserve"> </w:t>
+      </w:r>
+      <w:r>
+        <w:rPr>
+          <w:rFonts w:ascii="Consolas" w:hAnsi="Consolas" w:cs="Consolas"/>
+          <w:color w:val="0000FF"/>
+          <w:sz w:val="19"/>
+          <w:szCs w:val="19"/>
+          <w:highlight w:val="white"/>
+        </w:rPr>
+        <w:t>TRIGGER</w:t>
+      </w:r>
+      <w:r>
+        <w:rPr>
+          <w:rFonts w:ascii="Consolas" w:hAnsi="Consolas" w:cs="Consolas"/>
+          <w:color w:val="000000"/>
+          <w:sz w:val="19"/>
+          <w:szCs w:val="19"/>
+          <w:highlight w:val="white"/>
+        </w:rPr>
+        <w:t xml:space="preserve"> Over5Accommodation </w:t>
+      </w:r>
+      <w:r>
+        <w:rPr>
+          <w:rFonts w:ascii="Consolas" w:hAnsi="Consolas" w:cs="Consolas"/>
+          <w:color w:val="0000FF"/>
+          <w:sz w:val="19"/>
+          <w:szCs w:val="19"/>
+          <w:highlight w:val="white"/>
+        </w:rPr>
+        <w:t>ON</w:t>
+      </w:r>
+      <w:r>
+        <w:rPr>
+          <w:rFonts w:ascii="Consolas" w:hAnsi="Consolas" w:cs="Consolas"/>
+          <w:color w:val="000000"/>
+          <w:sz w:val="19"/>
+          <w:szCs w:val="19"/>
+          <w:highlight w:val="white"/>
+        </w:rPr>
+        <w:t xml:space="preserve"> AccommodationInfo</w:t>
+      </w:r>
+    </w:p>
+    <w:p>
+      <w:pPr>
+        <w:autoSpaceDE w:val="0"/>
+        <w:autoSpaceDN w:val="0"/>
+        <w:adjustRightInd w:val="0"/>
+        <w:spacing w:after="0" w:line="240" w:lineRule="auto"/>
+        <w:rPr>
+          <w:rFonts w:ascii="Consolas" w:hAnsi="Consolas" w:cs="Consolas"/>
+          <w:color w:val="000000"/>
+          <w:sz w:val="19"/>
+          <w:szCs w:val="19"/>
+          <w:highlight w:val="white"/>
+        </w:rPr>
+      </w:pPr>
+      <w:r>
+        <w:rPr>
+          <w:rFonts w:ascii="Consolas" w:hAnsi="Consolas" w:cs="Consolas"/>
+          <w:color w:val="0000FF"/>
+          <w:sz w:val="19"/>
+          <w:szCs w:val="19"/>
+          <w:highlight w:val="white"/>
+        </w:rPr>
+        <w:t>AFTER</w:t>
+      </w:r>
+      <w:r>
+        <w:rPr>
+          <w:rFonts w:ascii="Consolas" w:hAnsi="Consolas" w:cs="Consolas"/>
+          <w:color w:val="000000"/>
+          <w:sz w:val="19"/>
+          <w:szCs w:val="19"/>
+          <w:highlight w:val="white"/>
+        </w:rPr>
+        <w:t xml:space="preserve"> </w:t>
+      </w:r>
+      <w:r>
+        <w:rPr>
+          <w:rFonts w:ascii="Consolas" w:hAnsi="Consolas" w:cs="Consolas"/>
+          <w:color w:val="0000FF"/>
+          <w:sz w:val="19"/>
+          <w:szCs w:val="19"/>
+          <w:highlight w:val="white"/>
+        </w:rPr>
+        <w:t>INSERT</w:t>
+      </w:r>
+      <w:r>
+        <w:rPr>
+          <w:rFonts w:ascii="Consolas" w:hAnsi="Consolas" w:cs="Consolas"/>
+          <w:color w:val="808080"/>
+          <w:sz w:val="19"/>
+          <w:szCs w:val="19"/>
+          <w:highlight w:val="white"/>
+        </w:rPr>
+        <w:t>,</w:t>
+      </w:r>
+      <w:r>
+        <w:rPr>
+          <w:rFonts w:ascii="Consolas" w:hAnsi="Consolas" w:cs="Consolas"/>
+          <w:color w:val="000000"/>
+          <w:sz w:val="19"/>
+          <w:szCs w:val="19"/>
+          <w:highlight w:val="white"/>
+        </w:rPr>
+        <w:t xml:space="preserve"> </w:t>
+      </w:r>
+      <w:r>
+        <w:rPr>
+          <w:rFonts w:ascii="Consolas" w:hAnsi="Consolas" w:cs="Consolas"/>
+          <w:color w:val="FF00FF"/>
+          <w:sz w:val="19"/>
+          <w:szCs w:val="19"/>
+          <w:highlight w:val="white"/>
+        </w:rPr>
+        <w:t>UPDATE</w:t>
+      </w:r>
+    </w:p>
+    <w:p>
+      <w:pPr>
+        <w:autoSpaceDE w:val="0"/>
+        <w:autoSpaceDN w:val="0"/>
+        <w:adjustRightInd w:val="0"/>
+        <w:spacing w:after="0" w:line="240" w:lineRule="auto"/>
+        <w:rPr>
+          <w:rFonts w:ascii="Consolas" w:hAnsi="Consolas" w:cs="Consolas"/>
+          <w:color w:val="000000"/>
+          <w:sz w:val="19"/>
+          <w:szCs w:val="19"/>
+          <w:highlight w:val="white"/>
+        </w:rPr>
+      </w:pPr>
+      <w:r>
+        <w:rPr>
+          <w:rFonts w:ascii="Consolas" w:hAnsi="Consolas" w:cs="Consolas"/>
+          <w:color w:val="0000FF"/>
+          <w:sz w:val="19"/>
+          <w:szCs w:val="19"/>
+          <w:highlight w:val="white"/>
+        </w:rPr>
+        <w:t>AS</w:t>
+      </w:r>
+    </w:p>
+    <w:p>
+      <w:pPr>
+        <w:autoSpaceDE w:val="0"/>
+        <w:autoSpaceDN w:val="0"/>
+        <w:adjustRightInd w:val="0"/>
+        <w:spacing w:after="0" w:line="240" w:lineRule="auto"/>
+        <w:rPr>
+          <w:rFonts w:ascii="Consolas" w:hAnsi="Consolas" w:cs="Consolas"/>
+          <w:color w:val="000000"/>
+          <w:sz w:val="19"/>
+          <w:szCs w:val="19"/>
+          <w:highlight w:val="white"/>
+        </w:rPr>
+      </w:pPr>
+      <w:r>
+        <w:rPr>
+          <w:rFonts w:ascii="Consolas" w:hAnsi="Consolas" w:cs="Consolas"/>
+          <w:color w:val="0000FF"/>
+          <w:sz w:val="19"/>
+          <w:szCs w:val="19"/>
+          <w:highlight w:val="white"/>
+        </w:rPr>
+        <w:t>IF</w:t>
+      </w:r>
+      <w:r>
+        <w:rPr>
+          <w:rFonts w:ascii="Consolas" w:hAnsi="Consolas" w:cs="Consolas"/>
+          <w:color w:val="000000"/>
+          <w:sz w:val="19"/>
+          <w:szCs w:val="19"/>
+          <w:highlight w:val="white"/>
+        </w:rPr>
+        <w:t xml:space="preserve"> </w:t>
+      </w:r>
+      <w:r>
+        <w:rPr>
+          <w:rFonts w:ascii="Consolas" w:hAnsi="Consolas" w:cs="Consolas"/>
+          <w:color w:val="808080"/>
+          <w:sz w:val="19"/>
+          <w:szCs w:val="19"/>
+          <w:highlight w:val="white"/>
+        </w:rPr>
+        <w:t>EXISTS</w:t>
+      </w:r>
+      <w:r>
+        <w:rPr>
+          <w:rFonts w:ascii="Consolas" w:hAnsi="Consolas" w:cs="Consolas"/>
+          <w:color w:val="0000FF"/>
+          <w:sz w:val="19"/>
+          <w:szCs w:val="19"/>
+          <w:highlight w:val="white"/>
+        </w:rPr>
+        <w:t xml:space="preserve"> </w:t>
       </w:r>
       <w:r>
         <w:rPr>
@@ -27651,12 +28913,197 @@
       <w:r>
         <w:rPr>
           <w:rFonts w:ascii="Consolas" w:hAnsi="Consolas" w:cs="Consolas"/>
-          <w:color w:val="000000"/>
-          <w:sz w:val="19"/>
-          <w:szCs w:val="19"/>
-          <w:highlight w:val="white"/>
-        </w:rPr>
-        <w:t>ConferenceId</w:t>
+          <w:color w:val="0000FF"/>
+          <w:sz w:val="19"/>
+          <w:szCs w:val="19"/>
+          <w:highlight w:val="white"/>
+        </w:rPr>
+        <w:t>SELECT</w:t>
+      </w:r>
+      <w:r>
+        <w:rPr>
+          <w:rFonts w:ascii="Consolas" w:hAnsi="Consolas" w:cs="Consolas"/>
+          <w:color w:val="000000"/>
+          <w:sz w:val="19"/>
+          <w:szCs w:val="19"/>
+          <w:highlight w:val="white"/>
+        </w:rPr>
+        <w:t xml:space="preserve"> ConferenceId</w:t>
+      </w:r>
+    </w:p>
+    <w:p>
+      <w:pPr>
+        <w:autoSpaceDE w:val="0"/>
+        <w:autoSpaceDN w:val="0"/>
+        <w:adjustRightInd w:val="0"/>
+        <w:spacing w:after="0" w:line="240" w:lineRule="auto"/>
+        <w:rPr>
+          <w:rFonts w:ascii="Consolas" w:hAnsi="Consolas" w:cs="Consolas"/>
+          <w:color w:val="000000"/>
+          <w:sz w:val="19"/>
+          <w:szCs w:val="19"/>
+          <w:highlight w:val="white"/>
+        </w:rPr>
+      </w:pPr>
+      <w:r>
+        <w:rPr>
+          <w:rFonts w:ascii="Consolas" w:hAnsi="Consolas" w:cs="Consolas"/>
+          <w:color w:val="0000FF"/>
+          <w:sz w:val="19"/>
+          <w:szCs w:val="19"/>
+          <w:highlight w:val="white"/>
+        </w:rPr>
+        <w:t>FROM</w:t>
+      </w:r>
+      <w:r>
+        <w:rPr>
+          <w:rFonts w:ascii="Consolas" w:hAnsi="Consolas" w:cs="Consolas"/>
+          <w:color w:val="000000"/>
+          <w:sz w:val="19"/>
+          <w:szCs w:val="19"/>
+          <w:highlight w:val="white"/>
+        </w:rPr>
+        <w:t xml:space="preserve"> AccommodationInfo</w:t>
+      </w:r>
+    </w:p>
+    <w:p>
+      <w:pPr>
+        <w:autoSpaceDE w:val="0"/>
+        <w:autoSpaceDN w:val="0"/>
+        <w:adjustRightInd w:val="0"/>
+        <w:spacing w:after="0" w:line="240" w:lineRule="auto"/>
+        <w:rPr>
+          <w:rFonts w:ascii="Consolas" w:hAnsi="Consolas" w:cs="Consolas"/>
+          <w:color w:val="000000"/>
+          <w:sz w:val="19"/>
+          <w:szCs w:val="19"/>
+          <w:highlight w:val="white"/>
+        </w:rPr>
+      </w:pPr>
+      <w:r>
+        <w:rPr>
+          <w:rFonts w:ascii="Consolas" w:hAnsi="Consolas" w:cs="Consolas"/>
+          <w:color w:val="0000FF"/>
+          <w:sz w:val="19"/>
+          <w:szCs w:val="19"/>
+          <w:highlight w:val="white"/>
+        </w:rPr>
+        <w:t>GROUP</w:t>
+      </w:r>
+      <w:r>
+        <w:rPr>
+          <w:rFonts w:ascii="Consolas" w:hAnsi="Consolas" w:cs="Consolas"/>
+          <w:color w:val="000000"/>
+          <w:sz w:val="19"/>
+          <w:szCs w:val="19"/>
+          <w:highlight w:val="white"/>
+        </w:rPr>
+        <w:t xml:space="preserve"> </w:t>
+      </w:r>
+      <w:r>
+        <w:rPr>
+          <w:rFonts w:ascii="Consolas" w:hAnsi="Consolas" w:cs="Consolas"/>
+          <w:color w:val="0000FF"/>
+          <w:sz w:val="19"/>
+          <w:szCs w:val="19"/>
+          <w:highlight w:val="white"/>
+        </w:rPr>
+        <w:t>BY</w:t>
+      </w:r>
+      <w:r>
+        <w:rPr>
+          <w:rFonts w:ascii="Consolas" w:hAnsi="Consolas" w:cs="Consolas"/>
+          <w:color w:val="000000"/>
+          <w:sz w:val="19"/>
+          <w:szCs w:val="19"/>
+          <w:highlight w:val="white"/>
+        </w:rPr>
+        <w:t xml:space="preserve"> ConferenceId</w:t>
+      </w:r>
+    </w:p>
+    <w:p>
+      <w:pPr>
+        <w:autoSpaceDE w:val="0"/>
+        <w:autoSpaceDN w:val="0"/>
+        <w:adjustRightInd w:val="0"/>
+        <w:spacing w:after="0" w:line="240" w:lineRule="auto"/>
+        <w:rPr>
+          <w:rFonts w:ascii="Consolas" w:hAnsi="Consolas" w:cs="Consolas"/>
+          <w:color w:val="000000"/>
+          <w:sz w:val="19"/>
+          <w:szCs w:val="19"/>
+          <w:highlight w:val="white"/>
+        </w:rPr>
+      </w:pPr>
+      <w:r>
+        <w:rPr>
+          <w:rFonts w:ascii="Consolas" w:hAnsi="Consolas" w:cs="Consolas"/>
+          <w:color w:val="0000FF"/>
+          <w:sz w:val="19"/>
+          <w:szCs w:val="19"/>
+          <w:highlight w:val="white"/>
+        </w:rPr>
+        <w:t>HAVING</w:t>
+      </w:r>
+      <w:r>
+        <w:rPr>
+          <w:rFonts w:ascii="Consolas" w:hAnsi="Consolas" w:cs="Consolas"/>
+          <w:color w:val="000000"/>
+          <w:sz w:val="19"/>
+          <w:szCs w:val="19"/>
+          <w:highlight w:val="white"/>
+        </w:rPr>
+        <w:t xml:space="preserve"> </w:t>
+      </w:r>
+      <w:r>
+        <w:rPr>
+          <w:rFonts w:ascii="Consolas" w:hAnsi="Consolas" w:cs="Consolas"/>
+          <w:color w:val="FF00FF"/>
+          <w:sz w:val="19"/>
+          <w:szCs w:val="19"/>
+          <w:highlight w:val="white"/>
+        </w:rPr>
+        <w:t>COUNT</w:t>
+      </w:r>
+      <w:r>
+        <w:rPr>
+          <w:rFonts w:ascii="Consolas" w:hAnsi="Consolas" w:cs="Consolas"/>
+          <w:color w:val="808080"/>
+          <w:sz w:val="19"/>
+          <w:szCs w:val="19"/>
+          <w:highlight w:val="white"/>
+        </w:rPr>
+        <w:t>(</w:t>
+      </w:r>
+      <w:r>
+        <w:rPr>
+          <w:rFonts w:ascii="Consolas" w:hAnsi="Consolas" w:cs="Consolas"/>
+          <w:color w:val="000000"/>
+          <w:sz w:val="19"/>
+          <w:szCs w:val="19"/>
+          <w:highlight w:val="white"/>
+        </w:rPr>
+        <w:t>AccommodationInfoId</w:t>
+      </w:r>
+      <w:r>
+        <w:rPr>
+          <w:rFonts w:ascii="Consolas" w:hAnsi="Consolas" w:cs="Consolas"/>
+          <w:color w:val="808080"/>
+          <w:sz w:val="19"/>
+          <w:szCs w:val="19"/>
+          <w:highlight w:val="white"/>
+        </w:rPr>
+        <w:t>)&gt;</w:t>
+      </w:r>
+      <w:r>
+        <w:rPr>
+          <w:rFonts w:ascii="Consolas" w:hAnsi="Consolas" w:cs="Consolas"/>
+          <w:color w:val="000000"/>
+          <w:sz w:val="19"/>
+          <w:szCs w:val="19"/>
+          <w:highlight w:val="white"/>
+        </w:rPr>
+        <w:t>5</w:t>
       </w:r>
       <w:r>
         <w:rPr>
@@ -27668,75 +29115,55 @@
         </w:rPr>
         <w:t>)</w:t>
       </w:r>
-      <w:r>
-        <w:rPr>
-          <w:rFonts w:ascii="Consolas" w:hAnsi="Consolas" w:cs="Consolas"/>
-          <w:color w:val="000000"/>
-          <w:sz w:val="19"/>
-          <w:szCs w:val="19"/>
-          <w:highlight w:val="white"/>
-        </w:rPr>
-        <w:t xml:space="preserve"> </w:t>
-      </w:r>
-      <w:r>
-        <w:rPr>
-          <w:rFonts w:ascii="Consolas" w:hAnsi="Consolas" w:cs="Consolas"/>
-          <w:color w:val="808080"/>
-          <w:sz w:val="19"/>
-          <w:szCs w:val="19"/>
-          <w:highlight w:val="white"/>
-        </w:rPr>
-        <w:t>&lt;=</w:t>
-      </w:r>
-      <w:r>
-        <w:rPr>
-          <w:rFonts w:ascii="Consolas" w:hAnsi="Consolas" w:cs="Consolas"/>
-          <w:color w:val="000000"/>
-          <w:sz w:val="19"/>
-          <w:szCs w:val="19"/>
-          <w:highlight w:val="white"/>
-        </w:rPr>
-        <w:t xml:space="preserve"> BeginDate </w:t>
-      </w:r>
-      <w:r>
-        <w:rPr>
-          <w:rFonts w:ascii="Consolas" w:hAnsi="Consolas" w:cs="Consolas"/>
-          <w:color w:val="808080"/>
-          <w:sz w:val="19"/>
-          <w:szCs w:val="19"/>
-          <w:highlight w:val="white"/>
-        </w:rPr>
-        <w:t>AND</w:t>
-      </w:r>
-      <w:r>
-        <w:rPr>
-          <w:rFonts w:ascii="Consolas" w:hAnsi="Consolas" w:cs="Consolas"/>
-          <w:color w:val="000000"/>
-          <w:sz w:val="19"/>
-          <w:szCs w:val="19"/>
-          <w:highlight w:val="white"/>
-        </w:rPr>
-        <w:t xml:space="preserve"> dbo</w:t>
-      </w:r>
-      <w:r>
-        <w:rPr>
-          <w:rFonts w:ascii="Consolas" w:hAnsi="Consolas" w:cs="Consolas"/>
-          <w:color w:val="808080"/>
-          <w:sz w:val="19"/>
-          <w:szCs w:val="19"/>
-          <w:highlight w:val="white"/>
-        </w:rPr>
-        <w:t>.</w:t>
-      </w:r>
-      <w:r>
-        <w:rPr>
-          <w:rFonts w:ascii="Consolas" w:hAnsi="Consolas" w:cs="Consolas"/>
-          <w:color w:val="000000"/>
-          <w:sz w:val="19"/>
-          <w:szCs w:val="19"/>
-          <w:highlight w:val="white"/>
-        </w:rPr>
-        <w:t>GetConferenceEndDate</w:t>
+    </w:p>
+    <w:p>
+      <w:pPr>
+        <w:autoSpaceDE w:val="0"/>
+        <w:autoSpaceDN w:val="0"/>
+        <w:adjustRightInd w:val="0"/>
+        <w:spacing w:after="0" w:line="240" w:lineRule="auto"/>
+        <w:rPr>
+          <w:rFonts w:ascii="Consolas" w:hAnsi="Consolas" w:cs="Consolas"/>
+          <w:color w:val="000000"/>
+          <w:sz w:val="19"/>
+          <w:szCs w:val="19"/>
+          <w:highlight w:val="white"/>
+        </w:rPr>
+      </w:pPr>
+      <w:r>
+        <w:rPr>
+          <w:rFonts w:ascii="Consolas" w:hAnsi="Consolas" w:cs="Consolas"/>
+          <w:color w:val="0000FF"/>
+          <w:sz w:val="19"/>
+          <w:szCs w:val="19"/>
+          <w:highlight w:val="white"/>
+        </w:rPr>
+        <w:t>BEGIN</w:t>
+      </w:r>
+    </w:p>
+    <w:p>
+      <w:pPr>
+        <w:autoSpaceDE w:val="0"/>
+        <w:autoSpaceDN w:val="0"/>
+        <w:adjustRightInd w:val="0"/>
+        <w:spacing w:after="0" w:line="240" w:lineRule="auto"/>
+        <w:rPr>
+          <w:rFonts w:ascii="Consolas" w:hAnsi="Consolas" w:cs="Consolas"/>
+          <w:color w:val="000000"/>
+          <w:sz w:val="19"/>
+          <w:szCs w:val="19"/>
+          <w:highlight w:val="white"/>
+        </w:rPr>
+      </w:pPr>
+      <w:r>
+        <w:rPr>
+          <w:rFonts w:ascii="Consolas" w:hAnsi="Consolas" w:cs="Consolas"/>
+          <w:color w:val="0000FF"/>
+          <w:sz w:val="19"/>
+          <w:szCs w:val="19"/>
+          <w:highlight w:val="white"/>
+        </w:rPr>
+        <w:t xml:space="preserve">RAISERROR </w:t>
       </w:r>
       <w:r>
         <w:rPr>
@@ -27751,52 +29178,52 @@
       <w:r>
         <w:rPr>
           <w:rFonts w:ascii="Consolas" w:hAnsi="Consolas" w:cs="Consolas"/>
-          <w:color w:val="000000"/>
-          <w:sz w:val="19"/>
-          <w:szCs w:val="19"/>
-          <w:highlight w:val="white"/>
-        </w:rPr>
-        <w:t>ConferenceId</w:t>
-      </w:r>
-      <w:r>
-        <w:rPr>
-          <w:rFonts w:ascii="Consolas" w:hAnsi="Consolas" w:cs="Consolas"/>
-          <w:color w:val="808080"/>
-          <w:sz w:val="19"/>
-          <w:szCs w:val="19"/>
-          <w:highlight w:val="white"/>
-        </w:rPr>
-        <w:t>)</w:t>
-      </w:r>
-      <w:r>
-        <w:rPr>
-          <w:rFonts w:ascii="Consolas" w:hAnsi="Consolas" w:cs="Consolas"/>
-          <w:color w:val="000000"/>
-          <w:sz w:val="19"/>
-          <w:szCs w:val="19"/>
-          <w:highlight w:val="white"/>
-        </w:rPr>
-        <w:t xml:space="preserve"> </w:t>
-      </w:r>
-      <w:r>
-        <w:rPr>
-          <w:rFonts w:ascii="Consolas" w:hAnsi="Consolas" w:cs="Consolas"/>
-          <w:color w:val="808080"/>
-          <w:sz w:val="19"/>
-          <w:szCs w:val="19"/>
-          <w:highlight w:val="white"/>
-        </w:rPr>
-        <w:t>&gt;=</w:t>
-      </w:r>
-      <w:r>
-        <w:rPr>
-          <w:rFonts w:ascii="Consolas" w:hAnsi="Consolas" w:cs="Consolas"/>
-          <w:color w:val="000000"/>
-          <w:sz w:val="19"/>
-          <w:szCs w:val="19"/>
-          <w:highlight w:val="white"/>
-        </w:rPr>
-        <w:t xml:space="preserve"> EndDate</w:t>
+          <w:color w:val="FF0000"/>
+          <w:sz w:val="19"/>
+          <w:szCs w:val="19"/>
+          <w:highlight w:val="white"/>
+        </w:rPr>
+        <w:t>'One conference cannot be assigned more than 5 pieces of accommodation info!'</w:t>
+      </w:r>
+      <w:r>
+        <w:rPr>
+          <w:rFonts w:ascii="Consolas" w:hAnsi="Consolas" w:cs="Consolas"/>
+          <w:color w:val="808080"/>
+          <w:sz w:val="19"/>
+          <w:szCs w:val="19"/>
+          <w:highlight w:val="white"/>
+        </w:rPr>
+        <w:t>,</w:t>
+      </w:r>
+      <w:r>
+        <w:rPr>
+          <w:rFonts w:ascii="Consolas" w:hAnsi="Consolas" w:cs="Consolas"/>
+          <w:color w:val="000000"/>
+          <w:sz w:val="19"/>
+          <w:szCs w:val="19"/>
+          <w:highlight w:val="white"/>
+        </w:rPr>
+        <w:t xml:space="preserve"> 16</w:t>
+      </w:r>
+      <w:r>
+        <w:rPr>
+          <w:rFonts w:ascii="Consolas" w:hAnsi="Consolas" w:cs="Consolas"/>
+          <w:color w:val="808080"/>
+          <w:sz w:val="19"/>
+          <w:szCs w:val="19"/>
+          <w:highlight w:val="white"/>
+        </w:rPr>
+        <w:t>,</w:t>
+      </w:r>
+      <w:r>
+        <w:rPr>
+          <w:rFonts w:ascii="Consolas" w:hAnsi="Consolas" w:cs="Consolas"/>
+          <w:color w:val="000000"/>
+          <w:sz w:val="19"/>
+          <w:szCs w:val="19"/>
+          <w:highlight w:val="white"/>
+        </w:rPr>
+        <w:t xml:space="preserve"> 1</w:t>
       </w:r>
       <w:r>
         <w:rPr>
@@ -27817,643 +29244,6 @@
         <w:spacing w:after="0" w:line="240" w:lineRule="auto"/>
         <w:rPr>
           <w:rFonts w:ascii="Consolas" w:hAnsi="Consolas" w:cs="Consolas"/>
-          <w:color w:val="808080"/>
-          <w:sz w:val="19"/>
-          <w:szCs w:val="19"/>
-        </w:rPr>
-      </w:pPr>
-    </w:p>
-    <w:p>
-      <w:pPr>
-        <w:autoSpaceDE w:val="0"/>
-        <w:autoSpaceDN w:val="0"/>
-        <w:adjustRightInd w:val="0"/>
-        <w:spacing w:after="0" w:line="240" w:lineRule="auto"/>
-        <w:rPr>
-          <w:rFonts w:ascii="Consolas" w:hAnsi="Consolas" w:cs="Consolas"/>
-          <w:color w:val="000000" w:themeColor="text1"/>
-          <w:sz w:val="32"/>
-          <w:szCs w:val="19"/>
-          <w:highlight w:val="white"/>
-        </w:rPr>
-      </w:pPr>
-      <w:r>
-        <w:rPr>
-          <w:rFonts w:ascii="Consolas" w:hAnsi="Consolas" w:cs="Consolas"/>
-          <w:color w:val="000000" w:themeColor="text1"/>
-          <w:sz w:val="32"/>
-          <w:szCs w:val="19"/>
-          <w:highlight w:val="white"/>
-        </w:rPr>
-        <w:t>T</w:t>
-      </w:r>
-      <w:r>
-        <w:rPr>
-          <w:rFonts w:ascii="Consolas" w:hAnsi="Consolas" w:cs="Consolas"/>
-          <w:color w:val="000000" w:themeColor="text1"/>
-          <w:sz w:val="32"/>
-          <w:szCs w:val="19"/>
-          <w:highlight w:val="white"/>
-        </w:rPr>
-        <w:t>RIGGERS</w:t>
-      </w:r>
-      <w:r>
-        <w:rPr>
-          <w:rFonts w:ascii="Consolas" w:hAnsi="Consolas" w:cs="Consolas"/>
-          <w:color w:val="000000" w:themeColor="text1"/>
-          <w:sz w:val="32"/>
-          <w:szCs w:val="19"/>
-          <w:highlight w:val="white"/>
-        </w:rPr>
-        <w:t>:</w:t>
-      </w:r>
-    </w:p>
-    <w:p>
-      <w:pPr>
-        <w:autoSpaceDE w:val="0"/>
-        <w:autoSpaceDN w:val="0"/>
-        <w:adjustRightInd w:val="0"/>
-        <w:spacing w:after="0" w:line="240" w:lineRule="auto"/>
-        <w:rPr>
-          <w:rFonts w:ascii="Consolas" w:hAnsi="Consolas" w:cs="Consolas"/>
-          <w:color w:val="808080"/>
-          <w:sz w:val="19"/>
-          <w:szCs w:val="19"/>
-        </w:rPr>
-      </w:pPr>
-    </w:p>
-    <w:p>
-      <w:pPr>
-        <w:autoSpaceDE w:val="0"/>
-        <w:autoSpaceDN w:val="0"/>
-        <w:adjustRightInd w:val="0"/>
-        <w:spacing w:after="0" w:line="240" w:lineRule="auto"/>
-        <w:rPr>
-          <w:rFonts w:ascii="Consolas" w:hAnsi="Consolas" w:cs="Consolas"/>
-          <w:color w:val="808080"/>
-          <w:sz w:val="19"/>
-          <w:szCs w:val="19"/>
-        </w:rPr>
-      </w:pPr>
-    </w:p>
-    <w:p>
-      <w:pPr>
-        <w:autoSpaceDE w:val="0"/>
-        <w:autoSpaceDN w:val="0"/>
-        <w:adjustRightInd w:val="0"/>
-        <w:spacing w:after="0" w:line="240" w:lineRule="auto"/>
-        <w:rPr>
-          <w:rFonts w:ascii="Consolas" w:hAnsi="Consolas" w:cs="Consolas"/>
-          <w:color w:val="000000"/>
-          <w:sz w:val="19"/>
-          <w:szCs w:val="19"/>
-          <w:highlight w:val="white"/>
-        </w:rPr>
-      </w:pPr>
-      <w:r>
-        <w:rPr>
-          <w:rFonts w:ascii="Consolas" w:hAnsi="Consolas" w:cs="Consolas"/>
-          <w:color w:val="0000FF"/>
-          <w:sz w:val="19"/>
-          <w:szCs w:val="19"/>
-          <w:highlight w:val="white"/>
-        </w:rPr>
-        <w:t>CREATE</w:t>
-      </w:r>
-      <w:r>
-        <w:rPr>
-          <w:rFonts w:ascii="Consolas" w:hAnsi="Consolas" w:cs="Consolas"/>
-          <w:color w:val="000000"/>
-          <w:sz w:val="19"/>
-          <w:szCs w:val="19"/>
-          <w:highlight w:val="white"/>
-        </w:rPr>
-        <w:t xml:space="preserve"> </w:t>
-      </w:r>
-      <w:r>
-        <w:rPr>
-          <w:rFonts w:ascii="Consolas" w:hAnsi="Consolas" w:cs="Consolas"/>
-          <w:color w:val="0000FF"/>
-          <w:sz w:val="19"/>
-          <w:szCs w:val="19"/>
-          <w:highlight w:val="white"/>
-        </w:rPr>
-        <w:t>TRIGGER</w:t>
-      </w:r>
-      <w:r>
-        <w:rPr>
-          <w:rFonts w:ascii="Consolas" w:hAnsi="Consolas" w:cs="Consolas"/>
-          <w:color w:val="000000"/>
-          <w:sz w:val="19"/>
-          <w:szCs w:val="19"/>
-          <w:highlight w:val="white"/>
-        </w:rPr>
-        <w:t xml:space="preserve"> Over4Authors </w:t>
-      </w:r>
-      <w:r>
-        <w:rPr>
-          <w:rFonts w:ascii="Consolas" w:hAnsi="Consolas" w:cs="Consolas"/>
-          <w:color w:val="0000FF"/>
-          <w:sz w:val="19"/>
-          <w:szCs w:val="19"/>
-          <w:highlight w:val="white"/>
-        </w:rPr>
-        <w:t>ON</w:t>
-      </w:r>
-      <w:r>
-        <w:rPr>
-          <w:rFonts w:ascii="Consolas" w:hAnsi="Consolas" w:cs="Consolas"/>
-          <w:color w:val="000000"/>
-          <w:sz w:val="19"/>
-          <w:szCs w:val="19"/>
-          <w:highlight w:val="white"/>
-        </w:rPr>
-        <w:t xml:space="preserve"> Article</w:t>
-      </w:r>
-    </w:p>
-    <w:p>
-      <w:pPr>
-        <w:autoSpaceDE w:val="0"/>
-        <w:autoSpaceDN w:val="0"/>
-        <w:adjustRightInd w:val="0"/>
-        <w:spacing w:after="0" w:line="240" w:lineRule="auto"/>
-        <w:rPr>
-          <w:rFonts w:ascii="Consolas" w:hAnsi="Consolas" w:cs="Consolas"/>
-          <w:color w:val="000000"/>
-          <w:sz w:val="19"/>
-          <w:szCs w:val="19"/>
-          <w:highlight w:val="white"/>
-        </w:rPr>
-      </w:pPr>
-      <w:r>
-        <w:rPr>
-          <w:rFonts w:ascii="Consolas" w:hAnsi="Consolas" w:cs="Consolas"/>
-          <w:color w:val="0000FF"/>
-          <w:sz w:val="19"/>
-          <w:szCs w:val="19"/>
-          <w:highlight w:val="white"/>
-        </w:rPr>
-        <w:t>AFTER</w:t>
-      </w:r>
-      <w:r>
-        <w:rPr>
-          <w:rFonts w:ascii="Consolas" w:hAnsi="Consolas" w:cs="Consolas"/>
-          <w:color w:val="000000"/>
-          <w:sz w:val="19"/>
-          <w:szCs w:val="19"/>
-          <w:highlight w:val="white"/>
-        </w:rPr>
-        <w:t xml:space="preserve"> </w:t>
-      </w:r>
-      <w:r>
-        <w:rPr>
-          <w:rFonts w:ascii="Consolas" w:hAnsi="Consolas" w:cs="Consolas"/>
-          <w:color w:val="0000FF"/>
-          <w:sz w:val="19"/>
-          <w:szCs w:val="19"/>
-          <w:highlight w:val="white"/>
-        </w:rPr>
-        <w:t>INSERT</w:t>
-      </w:r>
-      <w:r>
-        <w:rPr>
-          <w:rFonts w:ascii="Consolas" w:hAnsi="Consolas" w:cs="Consolas"/>
-          <w:color w:val="808080"/>
-          <w:sz w:val="19"/>
-          <w:szCs w:val="19"/>
-          <w:highlight w:val="white"/>
-        </w:rPr>
-        <w:t>,</w:t>
-      </w:r>
-      <w:r>
-        <w:rPr>
-          <w:rFonts w:ascii="Consolas" w:hAnsi="Consolas" w:cs="Consolas"/>
-          <w:color w:val="000000"/>
-          <w:sz w:val="19"/>
-          <w:szCs w:val="19"/>
-          <w:highlight w:val="white"/>
-        </w:rPr>
-        <w:t xml:space="preserve"> </w:t>
-      </w:r>
-      <w:r>
-        <w:rPr>
-          <w:rFonts w:ascii="Consolas" w:hAnsi="Consolas" w:cs="Consolas"/>
-          <w:color w:val="FF00FF"/>
-          <w:sz w:val="19"/>
-          <w:szCs w:val="19"/>
-          <w:highlight w:val="white"/>
-        </w:rPr>
-        <w:t>UPDATE</w:t>
-      </w:r>
-    </w:p>
-    <w:p>
-      <w:pPr>
-        <w:autoSpaceDE w:val="0"/>
-        <w:autoSpaceDN w:val="0"/>
-        <w:adjustRightInd w:val="0"/>
-        <w:spacing w:after="0" w:line="240" w:lineRule="auto"/>
-        <w:rPr>
-          <w:rFonts w:ascii="Consolas" w:hAnsi="Consolas" w:cs="Consolas"/>
-          <w:color w:val="000000"/>
-          <w:sz w:val="19"/>
-          <w:szCs w:val="19"/>
-          <w:highlight w:val="white"/>
-        </w:rPr>
-      </w:pPr>
-      <w:r>
-        <w:rPr>
-          <w:rFonts w:ascii="Consolas" w:hAnsi="Consolas" w:cs="Consolas"/>
-          <w:color w:val="0000FF"/>
-          <w:sz w:val="19"/>
-          <w:szCs w:val="19"/>
-          <w:highlight w:val="white"/>
-        </w:rPr>
-        <w:t>AS</w:t>
-      </w:r>
-    </w:p>
-    <w:p>
-      <w:pPr>
-        <w:autoSpaceDE w:val="0"/>
-        <w:autoSpaceDN w:val="0"/>
-        <w:adjustRightInd w:val="0"/>
-        <w:spacing w:after="0" w:line="240" w:lineRule="auto"/>
-        <w:rPr>
-          <w:rFonts w:ascii="Consolas" w:hAnsi="Consolas" w:cs="Consolas"/>
-          <w:color w:val="000000"/>
-          <w:sz w:val="19"/>
-          <w:szCs w:val="19"/>
-          <w:highlight w:val="white"/>
-        </w:rPr>
-      </w:pPr>
-      <w:r>
-        <w:rPr>
-          <w:rFonts w:ascii="Consolas" w:hAnsi="Consolas" w:cs="Consolas"/>
-          <w:color w:val="0000FF"/>
-          <w:sz w:val="19"/>
-          <w:szCs w:val="19"/>
-          <w:highlight w:val="white"/>
-        </w:rPr>
-        <w:t>IF</w:t>
-      </w:r>
-      <w:r>
-        <w:rPr>
-          <w:rFonts w:ascii="Consolas" w:hAnsi="Consolas" w:cs="Consolas"/>
-          <w:color w:val="000000"/>
-          <w:sz w:val="19"/>
-          <w:szCs w:val="19"/>
-          <w:highlight w:val="white"/>
-        </w:rPr>
-        <w:t xml:space="preserve"> </w:t>
-      </w:r>
-      <w:r>
-        <w:rPr>
-          <w:rFonts w:ascii="Consolas" w:hAnsi="Consolas" w:cs="Consolas"/>
-          <w:color w:val="808080"/>
-          <w:sz w:val="19"/>
-          <w:szCs w:val="19"/>
-          <w:highlight w:val="white"/>
-        </w:rPr>
-        <w:t>EXISTS</w:t>
-      </w:r>
-      <w:r>
-        <w:rPr>
-          <w:rFonts w:ascii="Consolas" w:hAnsi="Consolas" w:cs="Consolas"/>
-          <w:color w:val="0000FF"/>
-          <w:sz w:val="19"/>
-          <w:szCs w:val="19"/>
-          <w:highlight w:val="white"/>
-        </w:rPr>
-        <w:t xml:space="preserve"> </w:t>
-      </w:r>
-      <w:r>
-        <w:rPr>
-          <w:rFonts w:ascii="Consolas" w:hAnsi="Consolas" w:cs="Consolas"/>
-          <w:color w:val="808080"/>
-          <w:sz w:val="19"/>
-          <w:szCs w:val="19"/>
-          <w:highlight w:val="white"/>
-        </w:rPr>
-        <w:t>(</w:t>
-      </w:r>
-      <w:r>
-        <w:rPr>
-          <w:rFonts w:ascii="Consolas" w:hAnsi="Consolas" w:cs="Consolas"/>
-          <w:color w:val="0000FF"/>
-          <w:sz w:val="19"/>
-          <w:szCs w:val="19"/>
-          <w:highlight w:val="white"/>
-        </w:rPr>
-        <w:t>SELECT</w:t>
-      </w:r>
-      <w:r>
-        <w:rPr>
-          <w:rFonts w:ascii="Consolas" w:hAnsi="Consolas" w:cs="Consolas"/>
-          <w:color w:val="000000"/>
-          <w:sz w:val="19"/>
-          <w:szCs w:val="19"/>
-          <w:highlight w:val="white"/>
-        </w:rPr>
-        <w:t xml:space="preserve"> </w:t>
-      </w:r>
-      <w:r>
-        <w:rPr>
-          <w:rFonts w:ascii="Consolas" w:hAnsi="Consolas" w:cs="Consolas"/>
-          <w:color w:val="FF00FF"/>
-          <w:sz w:val="19"/>
-          <w:szCs w:val="19"/>
-          <w:highlight w:val="white"/>
-        </w:rPr>
-        <w:t>COUNT</w:t>
-      </w:r>
-      <w:r>
-        <w:rPr>
-          <w:rFonts w:ascii="Consolas" w:hAnsi="Consolas" w:cs="Consolas"/>
-          <w:color w:val="808080"/>
-          <w:sz w:val="19"/>
-          <w:szCs w:val="19"/>
-          <w:highlight w:val="white"/>
-        </w:rPr>
-        <w:t>(</w:t>
-      </w:r>
-      <w:r>
-        <w:rPr>
-          <w:rFonts w:ascii="Consolas" w:hAnsi="Consolas" w:cs="Consolas"/>
-          <w:color w:val="000000"/>
-          <w:sz w:val="19"/>
-          <w:szCs w:val="19"/>
-          <w:highlight w:val="white"/>
-        </w:rPr>
-        <w:t>ArticleId</w:t>
-      </w:r>
-      <w:r>
-        <w:rPr>
-          <w:rFonts w:ascii="Consolas" w:hAnsi="Consolas" w:cs="Consolas"/>
-          <w:color w:val="808080"/>
-          <w:sz w:val="19"/>
-          <w:szCs w:val="19"/>
-          <w:highlight w:val="white"/>
-        </w:rPr>
-        <w:t>)</w:t>
-      </w:r>
-    </w:p>
-    <w:p>
-      <w:pPr>
-        <w:autoSpaceDE w:val="0"/>
-        <w:autoSpaceDN w:val="0"/>
-        <w:adjustRightInd w:val="0"/>
-        <w:spacing w:after="0" w:line="240" w:lineRule="auto"/>
-        <w:rPr>
-          <w:rFonts w:ascii="Consolas" w:hAnsi="Consolas" w:cs="Consolas"/>
-          <w:color w:val="000000"/>
-          <w:sz w:val="19"/>
-          <w:szCs w:val="19"/>
-          <w:highlight w:val="white"/>
-        </w:rPr>
-      </w:pPr>
-      <w:r>
-        <w:rPr>
-          <w:rFonts w:ascii="Consolas" w:hAnsi="Consolas" w:cs="Consolas"/>
-          <w:color w:val="0000FF"/>
-          <w:sz w:val="19"/>
-          <w:szCs w:val="19"/>
-          <w:highlight w:val="white"/>
-        </w:rPr>
-        <w:t>FROM</w:t>
-      </w:r>
-      <w:r>
-        <w:rPr>
-          <w:rFonts w:ascii="Consolas" w:hAnsi="Consolas" w:cs="Consolas"/>
-          <w:color w:val="000000"/>
-          <w:sz w:val="19"/>
-          <w:szCs w:val="19"/>
-          <w:highlight w:val="white"/>
-        </w:rPr>
-        <w:t xml:space="preserve"> ArticleAuthor</w:t>
-      </w:r>
-    </w:p>
-    <w:p>
-      <w:pPr>
-        <w:autoSpaceDE w:val="0"/>
-        <w:autoSpaceDN w:val="0"/>
-        <w:adjustRightInd w:val="0"/>
-        <w:spacing w:after="0" w:line="240" w:lineRule="auto"/>
-        <w:rPr>
-          <w:rFonts w:ascii="Consolas" w:hAnsi="Consolas" w:cs="Consolas"/>
-          <w:color w:val="000000"/>
-          <w:sz w:val="19"/>
-          <w:szCs w:val="19"/>
-          <w:highlight w:val="white"/>
-        </w:rPr>
-      </w:pPr>
-      <w:r>
-        <w:rPr>
-          <w:rFonts w:ascii="Consolas" w:hAnsi="Consolas" w:cs="Consolas"/>
-          <w:color w:val="0000FF"/>
-          <w:sz w:val="19"/>
-          <w:szCs w:val="19"/>
-          <w:highlight w:val="white"/>
-        </w:rPr>
-        <w:t>HAVING</w:t>
-      </w:r>
-      <w:r>
-        <w:rPr>
-          <w:rFonts w:ascii="Consolas" w:hAnsi="Consolas" w:cs="Consolas"/>
-          <w:color w:val="000000"/>
-          <w:sz w:val="19"/>
-          <w:szCs w:val="19"/>
-          <w:highlight w:val="white"/>
-        </w:rPr>
-        <w:t xml:space="preserve"> </w:t>
-      </w:r>
-      <w:r>
-        <w:rPr>
-          <w:rFonts w:ascii="Consolas" w:hAnsi="Consolas" w:cs="Consolas"/>
-          <w:color w:val="FF00FF"/>
-          <w:sz w:val="19"/>
-          <w:szCs w:val="19"/>
-          <w:highlight w:val="white"/>
-        </w:rPr>
-        <w:t>COUNT</w:t>
-      </w:r>
-      <w:r>
-        <w:rPr>
-          <w:rFonts w:ascii="Consolas" w:hAnsi="Consolas" w:cs="Consolas"/>
-          <w:color w:val="808080"/>
-          <w:sz w:val="19"/>
-          <w:szCs w:val="19"/>
-          <w:highlight w:val="white"/>
-        </w:rPr>
-        <w:t>(</w:t>
-      </w:r>
-      <w:r>
-        <w:rPr>
-          <w:rFonts w:ascii="Consolas" w:hAnsi="Consolas" w:cs="Consolas"/>
-          <w:color w:val="000000"/>
-          <w:sz w:val="19"/>
-          <w:szCs w:val="19"/>
-          <w:highlight w:val="white"/>
-        </w:rPr>
-        <w:t>ArticleId</w:t>
-      </w:r>
-      <w:r>
-        <w:rPr>
-          <w:rFonts w:ascii="Consolas" w:hAnsi="Consolas" w:cs="Consolas"/>
-          <w:color w:val="808080"/>
-          <w:sz w:val="19"/>
-          <w:szCs w:val="19"/>
-          <w:highlight w:val="white"/>
-        </w:rPr>
-        <w:t>)&gt;</w:t>
-      </w:r>
-      <w:r>
-        <w:rPr>
-          <w:rFonts w:ascii="Consolas" w:hAnsi="Consolas" w:cs="Consolas"/>
-          <w:color w:val="000000"/>
-          <w:sz w:val="19"/>
-          <w:szCs w:val="19"/>
-          <w:highlight w:val="white"/>
-        </w:rPr>
-        <w:t>4</w:t>
-      </w:r>
-      <w:r>
-        <w:rPr>
-          <w:rFonts w:ascii="Consolas" w:hAnsi="Consolas" w:cs="Consolas"/>
-          <w:color w:val="808080"/>
-          <w:sz w:val="19"/>
-          <w:szCs w:val="19"/>
-          <w:highlight w:val="white"/>
-        </w:rPr>
-        <w:t>)</w:t>
-      </w:r>
-    </w:p>
-    <w:p>
-      <w:pPr>
-        <w:autoSpaceDE w:val="0"/>
-        <w:autoSpaceDN w:val="0"/>
-        <w:adjustRightInd w:val="0"/>
-        <w:spacing w:after="0" w:line="240" w:lineRule="auto"/>
-        <w:rPr>
-          <w:rFonts w:ascii="Consolas" w:hAnsi="Consolas" w:cs="Consolas"/>
-          <w:color w:val="000000"/>
-          <w:sz w:val="19"/>
-          <w:szCs w:val="19"/>
-          <w:highlight w:val="white"/>
-        </w:rPr>
-      </w:pPr>
-      <w:r>
-        <w:rPr>
-          <w:rFonts w:ascii="Consolas" w:hAnsi="Consolas" w:cs="Consolas"/>
-          <w:color w:val="0000FF"/>
-          <w:sz w:val="19"/>
-          <w:szCs w:val="19"/>
-          <w:highlight w:val="white"/>
-        </w:rPr>
-        <w:t>BEGIN</w:t>
-      </w:r>
-    </w:p>
-    <w:p>
-      <w:pPr>
-        <w:autoSpaceDE w:val="0"/>
-        <w:autoSpaceDN w:val="0"/>
-        <w:adjustRightInd w:val="0"/>
-        <w:spacing w:after="0" w:line="240" w:lineRule="auto"/>
-        <w:rPr>
-          <w:rFonts w:ascii="Consolas" w:hAnsi="Consolas" w:cs="Consolas"/>
-          <w:color w:val="000000"/>
-          <w:sz w:val="19"/>
-          <w:szCs w:val="19"/>
-          <w:highlight w:val="white"/>
-        </w:rPr>
-      </w:pPr>
-      <w:r>
-        <w:rPr>
-          <w:rFonts w:ascii="Consolas" w:hAnsi="Consolas" w:cs="Consolas"/>
-          <w:color w:val="0000FF"/>
-          <w:sz w:val="19"/>
-          <w:szCs w:val="19"/>
-          <w:highlight w:val="white"/>
-        </w:rPr>
-        <w:t xml:space="preserve">RAISERROR </w:t>
-      </w:r>
-      <w:r>
-        <w:rPr>
-          <w:rFonts w:ascii="Consolas" w:hAnsi="Consolas" w:cs="Consolas"/>
-          <w:color w:val="808080"/>
-          <w:sz w:val="19"/>
-          <w:szCs w:val="19"/>
-          <w:highlight w:val="white"/>
-        </w:rPr>
-        <w:t>(</w:t>
-      </w:r>
-      <w:r>
-        <w:rPr>
-          <w:rFonts w:ascii="Consolas" w:hAnsi="Consolas" w:cs="Consolas"/>
-          <w:color w:val="FF0000"/>
-          <w:sz w:val="19"/>
-          <w:szCs w:val="19"/>
-          <w:highlight w:val="white"/>
-        </w:rPr>
-        <w:t>'One article cannot have more than 4 authors!'</w:t>
-      </w:r>
-      <w:r>
-        <w:rPr>
-          <w:rFonts w:ascii="Consolas" w:hAnsi="Consolas" w:cs="Consolas"/>
-          <w:color w:val="808080"/>
-          <w:sz w:val="19"/>
-          <w:szCs w:val="19"/>
-          <w:highlight w:val="white"/>
-        </w:rPr>
-        <w:t>,</w:t>
-      </w:r>
-      <w:r>
-        <w:rPr>
-          <w:rFonts w:ascii="Consolas" w:hAnsi="Consolas" w:cs="Consolas"/>
-          <w:color w:val="000000"/>
-          <w:sz w:val="19"/>
-          <w:szCs w:val="19"/>
-          <w:highlight w:val="white"/>
-        </w:rPr>
-        <w:t xml:space="preserve"> 16</w:t>
-      </w:r>
-      <w:r>
-        <w:rPr>
-          <w:rFonts w:ascii="Consolas" w:hAnsi="Consolas" w:cs="Consolas"/>
-          <w:color w:val="808080"/>
-          <w:sz w:val="19"/>
-          <w:szCs w:val="19"/>
-          <w:highlight w:val="white"/>
-        </w:rPr>
-        <w:t>,</w:t>
-      </w:r>
-      <w:r>
-        <w:rPr>
-          <w:rFonts w:ascii="Consolas" w:hAnsi="Consolas" w:cs="Consolas"/>
-          <w:color w:val="000000"/>
-          <w:sz w:val="19"/>
-          <w:szCs w:val="19"/>
-          <w:highlight w:val="white"/>
-        </w:rPr>
-        <w:t xml:space="preserve"> 1</w:t>
-      </w:r>
-      <w:r>
-        <w:rPr>
-          <w:rFonts w:ascii="Consolas" w:hAnsi="Consolas" w:cs="Consolas"/>
-          <w:color w:val="808080"/>
-          <w:sz w:val="19"/>
-          <w:szCs w:val="19"/>
-          <w:highlight w:val="white"/>
-        </w:rPr>
-        <w:t>);</w:t>
-      </w:r>
-    </w:p>
-    <w:p>
-      <w:pPr>
-        <w:autoSpaceDE w:val="0"/>
-        <w:autoSpaceDN w:val="0"/>
-        <w:adjustRightInd w:val="0"/>
-        <w:spacing w:after="0" w:line="240" w:lineRule="auto"/>
-        <w:rPr>
-          <w:rFonts w:ascii="Consolas" w:hAnsi="Consolas" w:cs="Consolas"/>
           <w:color w:val="000000"/>
           <w:sz w:val="19"/>
           <w:szCs w:val="19"/>
@@ -28624,741 +29414,6 @@
         <w:spacing w:after="0" w:line="240" w:lineRule="auto"/>
         <w:rPr>
           <w:rFonts w:ascii="Consolas" w:hAnsi="Consolas" w:cs="Consolas"/>
-          <w:color w:val="000000"/>
-          <w:sz w:val="19"/>
-          <w:szCs w:val="19"/>
-          <w:highlight w:val="white"/>
-        </w:rPr>
-      </w:pPr>
-      <w:r>
-        <w:rPr>
-          <w:rFonts w:ascii="Consolas" w:hAnsi="Consolas" w:cs="Consolas"/>
-          <w:color w:val="0000FF"/>
-          <w:sz w:val="19"/>
-          <w:szCs w:val="19"/>
-          <w:highlight w:val="white"/>
-        </w:rPr>
-        <w:t>CREATE</w:t>
-      </w:r>
-      <w:r>
-        <w:rPr>
-          <w:rFonts w:ascii="Consolas" w:hAnsi="Consolas" w:cs="Consolas"/>
-          <w:color w:val="000000"/>
-          <w:sz w:val="19"/>
-          <w:szCs w:val="19"/>
-          <w:highlight w:val="white"/>
-        </w:rPr>
-        <w:t xml:space="preserve"> </w:t>
-      </w:r>
-      <w:r>
-        <w:rPr>
-          <w:rFonts w:ascii="Consolas" w:hAnsi="Consolas" w:cs="Consolas"/>
-          <w:color w:val="0000FF"/>
-          <w:sz w:val="19"/>
-          <w:szCs w:val="19"/>
-          <w:highlight w:val="white"/>
-        </w:rPr>
-        <w:t>TRIGGER</w:t>
-      </w:r>
-      <w:r>
-        <w:rPr>
-          <w:rFonts w:ascii="Consolas" w:hAnsi="Consolas" w:cs="Consolas"/>
-          <w:color w:val="000000"/>
-          <w:sz w:val="19"/>
-          <w:szCs w:val="19"/>
-          <w:highlight w:val="white"/>
-        </w:rPr>
-        <w:t xml:space="preserve"> Over5Accommodation </w:t>
-      </w:r>
-      <w:r>
-        <w:rPr>
-          <w:rFonts w:ascii="Consolas" w:hAnsi="Consolas" w:cs="Consolas"/>
-          <w:color w:val="0000FF"/>
-          <w:sz w:val="19"/>
-          <w:szCs w:val="19"/>
-          <w:highlight w:val="white"/>
-        </w:rPr>
-        <w:t>ON</w:t>
-      </w:r>
-      <w:r>
-        <w:rPr>
-          <w:rFonts w:ascii="Consolas" w:hAnsi="Consolas" w:cs="Consolas"/>
-          <w:color w:val="000000"/>
-          <w:sz w:val="19"/>
-          <w:szCs w:val="19"/>
-          <w:highlight w:val="white"/>
-        </w:rPr>
-        <w:t xml:space="preserve"> AccommodationInfo</w:t>
-      </w:r>
-    </w:p>
-    <w:p>
-      <w:pPr>
-        <w:autoSpaceDE w:val="0"/>
-        <w:autoSpaceDN w:val="0"/>
-        <w:adjustRightInd w:val="0"/>
-        <w:spacing w:after="0" w:line="240" w:lineRule="auto"/>
-        <w:rPr>
-          <w:rFonts w:ascii="Consolas" w:hAnsi="Consolas" w:cs="Consolas"/>
-          <w:color w:val="000000"/>
-          <w:sz w:val="19"/>
-          <w:szCs w:val="19"/>
-          <w:highlight w:val="white"/>
-        </w:rPr>
-      </w:pPr>
-      <w:r>
-        <w:rPr>
-          <w:rFonts w:ascii="Consolas" w:hAnsi="Consolas" w:cs="Consolas"/>
-          <w:color w:val="0000FF"/>
-          <w:sz w:val="19"/>
-          <w:szCs w:val="19"/>
-          <w:highlight w:val="white"/>
-        </w:rPr>
-        <w:t>AFTER</w:t>
-      </w:r>
-      <w:r>
-        <w:rPr>
-          <w:rFonts w:ascii="Consolas" w:hAnsi="Consolas" w:cs="Consolas"/>
-          <w:color w:val="000000"/>
-          <w:sz w:val="19"/>
-          <w:szCs w:val="19"/>
-          <w:highlight w:val="white"/>
-        </w:rPr>
-        <w:t xml:space="preserve"> </w:t>
-      </w:r>
-      <w:r>
-        <w:rPr>
-          <w:rFonts w:ascii="Consolas" w:hAnsi="Consolas" w:cs="Consolas"/>
-          <w:color w:val="0000FF"/>
-          <w:sz w:val="19"/>
-          <w:szCs w:val="19"/>
-          <w:highlight w:val="white"/>
-        </w:rPr>
-        <w:t>INSERT</w:t>
-      </w:r>
-      <w:r>
-        <w:rPr>
-          <w:rFonts w:ascii="Consolas" w:hAnsi="Consolas" w:cs="Consolas"/>
-          <w:color w:val="808080"/>
-          <w:sz w:val="19"/>
-          <w:szCs w:val="19"/>
-          <w:highlight w:val="white"/>
-        </w:rPr>
-        <w:t>,</w:t>
-      </w:r>
-      <w:r>
-        <w:rPr>
-          <w:rFonts w:ascii="Consolas" w:hAnsi="Consolas" w:cs="Consolas"/>
-          <w:color w:val="000000"/>
-          <w:sz w:val="19"/>
-          <w:szCs w:val="19"/>
-          <w:highlight w:val="white"/>
-        </w:rPr>
-        <w:t xml:space="preserve"> </w:t>
-      </w:r>
-      <w:r>
-        <w:rPr>
-          <w:rFonts w:ascii="Consolas" w:hAnsi="Consolas" w:cs="Consolas"/>
-          <w:color w:val="FF00FF"/>
-          <w:sz w:val="19"/>
-          <w:szCs w:val="19"/>
-          <w:highlight w:val="white"/>
-        </w:rPr>
-        <w:t>UPDATE</w:t>
-      </w:r>
-    </w:p>
-    <w:p>
-      <w:pPr>
-        <w:autoSpaceDE w:val="0"/>
-        <w:autoSpaceDN w:val="0"/>
-        <w:adjustRightInd w:val="0"/>
-        <w:spacing w:after="0" w:line="240" w:lineRule="auto"/>
-        <w:rPr>
-          <w:rFonts w:ascii="Consolas" w:hAnsi="Consolas" w:cs="Consolas"/>
-          <w:color w:val="000000"/>
-          <w:sz w:val="19"/>
-          <w:szCs w:val="19"/>
-          <w:highlight w:val="white"/>
-        </w:rPr>
-      </w:pPr>
-      <w:r>
-        <w:rPr>
-          <w:rFonts w:ascii="Consolas" w:hAnsi="Consolas" w:cs="Consolas"/>
-          <w:color w:val="0000FF"/>
-          <w:sz w:val="19"/>
-          <w:szCs w:val="19"/>
-          <w:highlight w:val="white"/>
-        </w:rPr>
-        <w:t>AS</w:t>
-      </w:r>
-    </w:p>
-    <w:p>
-      <w:pPr>
-        <w:autoSpaceDE w:val="0"/>
-        <w:autoSpaceDN w:val="0"/>
-        <w:adjustRightInd w:val="0"/>
-        <w:spacing w:after="0" w:line="240" w:lineRule="auto"/>
-        <w:rPr>
-          <w:rFonts w:ascii="Consolas" w:hAnsi="Consolas" w:cs="Consolas"/>
-          <w:color w:val="000000"/>
-          <w:sz w:val="19"/>
-          <w:szCs w:val="19"/>
-          <w:highlight w:val="white"/>
-        </w:rPr>
-      </w:pPr>
-      <w:r>
-        <w:rPr>
-          <w:rFonts w:ascii="Consolas" w:hAnsi="Consolas" w:cs="Consolas"/>
-          <w:color w:val="0000FF"/>
-          <w:sz w:val="19"/>
-          <w:szCs w:val="19"/>
-          <w:highlight w:val="white"/>
-        </w:rPr>
-        <w:t>IF</w:t>
-      </w:r>
-      <w:r>
-        <w:rPr>
-          <w:rFonts w:ascii="Consolas" w:hAnsi="Consolas" w:cs="Consolas"/>
-          <w:color w:val="000000"/>
-          <w:sz w:val="19"/>
-          <w:szCs w:val="19"/>
-          <w:highlight w:val="white"/>
-        </w:rPr>
-        <w:t xml:space="preserve"> </w:t>
-      </w:r>
-      <w:r>
-        <w:rPr>
-          <w:rFonts w:ascii="Consolas" w:hAnsi="Consolas" w:cs="Consolas"/>
-          <w:color w:val="808080"/>
-          <w:sz w:val="19"/>
-          <w:szCs w:val="19"/>
-          <w:highlight w:val="white"/>
-        </w:rPr>
-        <w:t>EXISTS</w:t>
-      </w:r>
-      <w:r>
-        <w:rPr>
-          <w:rFonts w:ascii="Consolas" w:hAnsi="Consolas" w:cs="Consolas"/>
-          <w:color w:val="0000FF"/>
-          <w:sz w:val="19"/>
-          <w:szCs w:val="19"/>
-          <w:highlight w:val="white"/>
-        </w:rPr>
-        <w:t xml:space="preserve"> </w:t>
-      </w:r>
-      <w:r>
-        <w:rPr>
-          <w:rFonts w:ascii="Consolas" w:hAnsi="Consolas" w:cs="Consolas"/>
-          <w:color w:val="808080"/>
-          <w:sz w:val="19"/>
-          <w:szCs w:val="19"/>
-          <w:highlight w:val="white"/>
-        </w:rPr>
-        <w:t>(</w:t>
-      </w:r>
-      <w:r>
-        <w:rPr>
-          <w:rFonts w:ascii="Consolas" w:hAnsi="Consolas" w:cs="Consolas"/>
-          <w:color w:val="0000FF"/>
-          <w:sz w:val="19"/>
-          <w:szCs w:val="19"/>
-          <w:highlight w:val="white"/>
-        </w:rPr>
-        <w:t>SELECT</w:t>
-      </w:r>
-      <w:r>
-        <w:rPr>
-          <w:rFonts w:ascii="Consolas" w:hAnsi="Consolas" w:cs="Consolas"/>
-          <w:color w:val="000000"/>
-          <w:sz w:val="19"/>
-          <w:szCs w:val="19"/>
-          <w:highlight w:val="white"/>
-        </w:rPr>
-        <w:t xml:space="preserve"> ConferenceId</w:t>
-      </w:r>
-    </w:p>
-    <w:p>
-      <w:pPr>
-        <w:autoSpaceDE w:val="0"/>
-        <w:autoSpaceDN w:val="0"/>
-        <w:adjustRightInd w:val="0"/>
-        <w:spacing w:after="0" w:line="240" w:lineRule="auto"/>
-        <w:rPr>
-          <w:rFonts w:ascii="Consolas" w:hAnsi="Consolas" w:cs="Consolas"/>
-          <w:color w:val="000000"/>
-          <w:sz w:val="19"/>
-          <w:szCs w:val="19"/>
-          <w:highlight w:val="white"/>
-        </w:rPr>
-      </w:pPr>
-      <w:r>
-        <w:rPr>
-          <w:rFonts w:ascii="Consolas" w:hAnsi="Consolas" w:cs="Consolas"/>
-          <w:color w:val="0000FF"/>
-          <w:sz w:val="19"/>
-          <w:szCs w:val="19"/>
-          <w:highlight w:val="white"/>
-        </w:rPr>
-        <w:t>FROM</w:t>
-      </w:r>
-      <w:r>
-        <w:rPr>
-          <w:rFonts w:ascii="Consolas" w:hAnsi="Consolas" w:cs="Consolas"/>
-          <w:color w:val="000000"/>
-          <w:sz w:val="19"/>
-          <w:szCs w:val="19"/>
-          <w:highlight w:val="white"/>
-        </w:rPr>
-        <w:t xml:space="preserve"> AccommodationInfo</w:t>
-      </w:r>
-    </w:p>
-    <w:p>
-      <w:pPr>
-        <w:autoSpaceDE w:val="0"/>
-        <w:autoSpaceDN w:val="0"/>
-        <w:adjustRightInd w:val="0"/>
-        <w:spacing w:after="0" w:line="240" w:lineRule="auto"/>
-        <w:rPr>
-          <w:rFonts w:ascii="Consolas" w:hAnsi="Consolas" w:cs="Consolas"/>
-          <w:color w:val="000000"/>
-          <w:sz w:val="19"/>
-          <w:szCs w:val="19"/>
-          <w:highlight w:val="white"/>
-        </w:rPr>
-      </w:pPr>
-      <w:r>
-        <w:rPr>
-          <w:rFonts w:ascii="Consolas" w:hAnsi="Consolas" w:cs="Consolas"/>
-          <w:color w:val="0000FF"/>
-          <w:sz w:val="19"/>
-          <w:szCs w:val="19"/>
-          <w:highlight w:val="white"/>
-        </w:rPr>
-        <w:t>GROUP</w:t>
-      </w:r>
-      <w:r>
-        <w:rPr>
-          <w:rFonts w:ascii="Consolas" w:hAnsi="Consolas" w:cs="Consolas"/>
-          <w:color w:val="000000"/>
-          <w:sz w:val="19"/>
-          <w:szCs w:val="19"/>
-          <w:highlight w:val="white"/>
-        </w:rPr>
-        <w:t xml:space="preserve"> </w:t>
-      </w:r>
-      <w:r>
-        <w:rPr>
-          <w:rFonts w:ascii="Consolas" w:hAnsi="Consolas" w:cs="Consolas"/>
-          <w:color w:val="0000FF"/>
-          <w:sz w:val="19"/>
-          <w:szCs w:val="19"/>
-          <w:highlight w:val="white"/>
-        </w:rPr>
-        <w:t>BY</w:t>
-      </w:r>
-      <w:r>
-        <w:rPr>
-          <w:rFonts w:ascii="Consolas" w:hAnsi="Consolas" w:cs="Consolas"/>
-          <w:color w:val="000000"/>
-          <w:sz w:val="19"/>
-          <w:szCs w:val="19"/>
-          <w:highlight w:val="white"/>
-        </w:rPr>
-        <w:t xml:space="preserve"> ConferenceId</w:t>
-      </w:r>
-    </w:p>
-    <w:p>
-      <w:pPr>
-        <w:autoSpaceDE w:val="0"/>
-        <w:autoSpaceDN w:val="0"/>
-        <w:adjustRightInd w:val="0"/>
-        <w:spacing w:after="0" w:line="240" w:lineRule="auto"/>
-        <w:rPr>
-          <w:rFonts w:ascii="Consolas" w:hAnsi="Consolas" w:cs="Consolas"/>
-          <w:color w:val="000000"/>
-          <w:sz w:val="19"/>
-          <w:szCs w:val="19"/>
-          <w:highlight w:val="white"/>
-        </w:rPr>
-      </w:pPr>
-      <w:r>
-        <w:rPr>
-          <w:rFonts w:ascii="Consolas" w:hAnsi="Consolas" w:cs="Consolas"/>
-          <w:color w:val="0000FF"/>
-          <w:sz w:val="19"/>
-          <w:szCs w:val="19"/>
-          <w:highlight w:val="white"/>
-        </w:rPr>
-        <w:t>HAVING</w:t>
-      </w:r>
-      <w:r>
-        <w:rPr>
-          <w:rFonts w:ascii="Consolas" w:hAnsi="Consolas" w:cs="Consolas"/>
-          <w:color w:val="000000"/>
-          <w:sz w:val="19"/>
-          <w:szCs w:val="19"/>
-          <w:highlight w:val="white"/>
-        </w:rPr>
-        <w:t xml:space="preserve"> </w:t>
-      </w:r>
-      <w:r>
-        <w:rPr>
-          <w:rFonts w:ascii="Consolas" w:hAnsi="Consolas" w:cs="Consolas"/>
-          <w:color w:val="FF00FF"/>
-          <w:sz w:val="19"/>
-          <w:szCs w:val="19"/>
-          <w:highlight w:val="white"/>
-        </w:rPr>
-        <w:t>COUNT</w:t>
-      </w:r>
-      <w:r>
-        <w:rPr>
-          <w:rFonts w:ascii="Consolas" w:hAnsi="Consolas" w:cs="Consolas"/>
-          <w:color w:val="808080"/>
-          <w:sz w:val="19"/>
-          <w:szCs w:val="19"/>
-          <w:highlight w:val="white"/>
-        </w:rPr>
-        <w:t>(</w:t>
-      </w:r>
-      <w:r>
-        <w:rPr>
-          <w:rFonts w:ascii="Consolas" w:hAnsi="Consolas" w:cs="Consolas"/>
-          <w:color w:val="000000"/>
-          <w:sz w:val="19"/>
-          <w:szCs w:val="19"/>
-          <w:highlight w:val="white"/>
-        </w:rPr>
-        <w:t>AccommodationInfoId</w:t>
-      </w:r>
-      <w:r>
-        <w:rPr>
-          <w:rFonts w:ascii="Consolas" w:hAnsi="Consolas" w:cs="Consolas"/>
-          <w:color w:val="808080"/>
-          <w:sz w:val="19"/>
-          <w:szCs w:val="19"/>
-          <w:highlight w:val="white"/>
-        </w:rPr>
-        <w:t>)&gt;</w:t>
-      </w:r>
-      <w:r>
-        <w:rPr>
-          <w:rFonts w:ascii="Consolas" w:hAnsi="Consolas" w:cs="Consolas"/>
-          <w:color w:val="000000"/>
-          <w:sz w:val="19"/>
-          <w:szCs w:val="19"/>
-          <w:highlight w:val="white"/>
-        </w:rPr>
-        <w:t>5</w:t>
-      </w:r>
-      <w:r>
-        <w:rPr>
-          <w:rFonts w:ascii="Consolas" w:hAnsi="Consolas" w:cs="Consolas"/>
-          <w:color w:val="808080"/>
-          <w:sz w:val="19"/>
-          <w:szCs w:val="19"/>
-          <w:highlight w:val="white"/>
-        </w:rPr>
-        <w:t>)</w:t>
-      </w:r>
-    </w:p>
-    <w:p>
-      <w:pPr>
-        <w:autoSpaceDE w:val="0"/>
-        <w:autoSpaceDN w:val="0"/>
-        <w:adjustRightInd w:val="0"/>
-        <w:spacing w:after="0" w:line="240" w:lineRule="auto"/>
-        <w:rPr>
-          <w:rFonts w:ascii="Consolas" w:hAnsi="Consolas" w:cs="Consolas"/>
-          <w:color w:val="000000"/>
-          <w:sz w:val="19"/>
-          <w:szCs w:val="19"/>
-          <w:highlight w:val="white"/>
-        </w:rPr>
-      </w:pPr>
-      <w:r>
-        <w:rPr>
-          <w:rFonts w:ascii="Consolas" w:hAnsi="Consolas" w:cs="Consolas"/>
-          <w:color w:val="0000FF"/>
-          <w:sz w:val="19"/>
-          <w:szCs w:val="19"/>
-          <w:highlight w:val="white"/>
-        </w:rPr>
-        <w:t>BEGIN</w:t>
-      </w:r>
-    </w:p>
-    <w:p>
-      <w:pPr>
-        <w:autoSpaceDE w:val="0"/>
-        <w:autoSpaceDN w:val="0"/>
-        <w:adjustRightInd w:val="0"/>
-        <w:spacing w:after="0" w:line="240" w:lineRule="auto"/>
-        <w:rPr>
-          <w:rFonts w:ascii="Consolas" w:hAnsi="Consolas" w:cs="Consolas"/>
-          <w:color w:val="000000"/>
-          <w:sz w:val="19"/>
-          <w:szCs w:val="19"/>
-          <w:highlight w:val="white"/>
-        </w:rPr>
-      </w:pPr>
-      <w:r>
-        <w:rPr>
-          <w:rFonts w:ascii="Consolas" w:hAnsi="Consolas" w:cs="Consolas"/>
-          <w:color w:val="0000FF"/>
-          <w:sz w:val="19"/>
-          <w:szCs w:val="19"/>
-          <w:highlight w:val="white"/>
-        </w:rPr>
-        <w:t xml:space="preserve">RAISERROR </w:t>
-      </w:r>
-      <w:r>
-        <w:rPr>
-          <w:rFonts w:ascii="Consolas" w:hAnsi="Consolas" w:cs="Consolas"/>
-          <w:color w:val="808080"/>
-          <w:sz w:val="19"/>
-          <w:szCs w:val="19"/>
-          <w:highlight w:val="white"/>
-        </w:rPr>
-        <w:t>(</w:t>
-      </w:r>
-      <w:r>
-        <w:rPr>
-          <w:rFonts w:ascii="Consolas" w:hAnsi="Consolas" w:cs="Consolas"/>
-          <w:color w:val="FF0000"/>
-          <w:sz w:val="19"/>
-          <w:szCs w:val="19"/>
-          <w:highlight w:val="white"/>
-        </w:rPr>
-        <w:t>'One conference cannot be assigned more than 5 pieces of accommodation info!'</w:t>
-      </w:r>
-      <w:r>
-        <w:rPr>
-          <w:rFonts w:ascii="Consolas" w:hAnsi="Consolas" w:cs="Consolas"/>
-          <w:color w:val="808080"/>
-          <w:sz w:val="19"/>
-          <w:szCs w:val="19"/>
-          <w:highlight w:val="white"/>
-        </w:rPr>
-        <w:t>,</w:t>
-      </w:r>
-      <w:r>
-        <w:rPr>
-          <w:rFonts w:ascii="Consolas" w:hAnsi="Consolas" w:cs="Consolas"/>
-          <w:color w:val="000000"/>
-          <w:sz w:val="19"/>
-          <w:szCs w:val="19"/>
-          <w:highlight w:val="white"/>
-        </w:rPr>
-        <w:t xml:space="preserve"> 16</w:t>
-      </w:r>
-      <w:r>
-        <w:rPr>
-          <w:rFonts w:ascii="Consolas" w:hAnsi="Consolas" w:cs="Consolas"/>
-          <w:color w:val="808080"/>
-          <w:sz w:val="19"/>
-          <w:szCs w:val="19"/>
-          <w:highlight w:val="white"/>
-        </w:rPr>
-        <w:t>,</w:t>
-      </w:r>
-      <w:r>
-        <w:rPr>
-          <w:rFonts w:ascii="Consolas" w:hAnsi="Consolas" w:cs="Consolas"/>
-          <w:color w:val="000000"/>
-          <w:sz w:val="19"/>
-          <w:szCs w:val="19"/>
-          <w:highlight w:val="white"/>
-        </w:rPr>
-        <w:t xml:space="preserve"> 1</w:t>
-      </w:r>
-      <w:r>
-        <w:rPr>
-          <w:rFonts w:ascii="Consolas" w:hAnsi="Consolas" w:cs="Consolas"/>
-          <w:color w:val="808080"/>
-          <w:sz w:val="19"/>
-          <w:szCs w:val="19"/>
-          <w:highlight w:val="white"/>
-        </w:rPr>
-        <w:t>);</w:t>
-      </w:r>
-    </w:p>
-    <w:p>
-      <w:pPr>
-        <w:autoSpaceDE w:val="0"/>
-        <w:autoSpaceDN w:val="0"/>
-        <w:adjustRightInd w:val="0"/>
-        <w:spacing w:after="0" w:line="240" w:lineRule="auto"/>
-        <w:rPr>
-          <w:rFonts w:ascii="Consolas" w:hAnsi="Consolas" w:cs="Consolas"/>
-          <w:color w:val="000000"/>
-          <w:sz w:val="19"/>
-          <w:szCs w:val="19"/>
-          <w:highlight w:val="white"/>
-        </w:rPr>
-      </w:pPr>
-      <w:r>
-        <w:rPr>
-          <w:rFonts w:ascii="Consolas" w:hAnsi="Consolas" w:cs="Consolas"/>
-          <w:color w:val="0000FF"/>
-          <w:sz w:val="19"/>
-          <w:szCs w:val="19"/>
-          <w:highlight w:val="white"/>
-        </w:rPr>
-        <w:t>ROLLBACK</w:t>
-      </w:r>
-      <w:r>
-        <w:rPr>
-          <w:rFonts w:ascii="Consolas" w:hAnsi="Consolas" w:cs="Consolas"/>
-          <w:color w:val="000000"/>
-          <w:sz w:val="19"/>
-          <w:szCs w:val="19"/>
-          <w:highlight w:val="white"/>
-        </w:rPr>
-        <w:t xml:space="preserve"> </w:t>
-      </w:r>
-      <w:r>
-        <w:rPr>
-          <w:rFonts w:ascii="Consolas" w:hAnsi="Consolas" w:cs="Consolas"/>
-          <w:color w:val="0000FF"/>
-          <w:sz w:val="19"/>
-          <w:szCs w:val="19"/>
-          <w:highlight w:val="white"/>
-        </w:rPr>
-        <w:t>TRANSACTION</w:t>
-      </w:r>
-      <w:r>
-        <w:rPr>
-          <w:rFonts w:ascii="Consolas" w:hAnsi="Consolas" w:cs="Consolas"/>
-          <w:color w:val="808080"/>
-          <w:sz w:val="19"/>
-          <w:szCs w:val="19"/>
-          <w:highlight w:val="white"/>
-        </w:rPr>
-        <w:t>;</w:t>
-      </w:r>
-    </w:p>
-    <w:p>
-      <w:pPr>
-        <w:autoSpaceDE w:val="0"/>
-        <w:autoSpaceDN w:val="0"/>
-        <w:adjustRightInd w:val="0"/>
-        <w:spacing w:after="0" w:line="240" w:lineRule="auto"/>
-        <w:rPr>
-          <w:rFonts w:ascii="Consolas" w:hAnsi="Consolas" w:cs="Consolas"/>
-          <w:color w:val="000000"/>
-          <w:sz w:val="19"/>
-          <w:szCs w:val="19"/>
-          <w:highlight w:val="white"/>
-        </w:rPr>
-      </w:pPr>
-      <w:r>
-        <w:rPr>
-          <w:rFonts w:ascii="Consolas" w:hAnsi="Consolas" w:cs="Consolas"/>
-          <w:color w:val="0000FF"/>
-          <w:sz w:val="19"/>
-          <w:szCs w:val="19"/>
-          <w:highlight w:val="white"/>
-        </w:rPr>
-        <w:t>RETURN</w:t>
-      </w:r>
-    </w:p>
-    <w:p>
-      <w:pPr>
-        <w:autoSpaceDE w:val="0"/>
-        <w:autoSpaceDN w:val="0"/>
-        <w:adjustRightInd w:val="0"/>
-        <w:spacing w:after="0" w:line="240" w:lineRule="auto"/>
-        <w:rPr>
-          <w:rFonts w:ascii="Consolas" w:hAnsi="Consolas" w:cs="Consolas"/>
-          <w:color w:val="000000"/>
-          <w:sz w:val="19"/>
-          <w:szCs w:val="19"/>
-          <w:highlight w:val="white"/>
-        </w:rPr>
-      </w:pPr>
-      <w:r>
-        <w:rPr>
-          <w:rFonts w:ascii="Consolas" w:hAnsi="Consolas" w:cs="Consolas"/>
-          <w:color w:val="0000FF"/>
-          <w:sz w:val="19"/>
-          <w:szCs w:val="19"/>
-          <w:highlight w:val="white"/>
-        </w:rPr>
-        <w:t>END</w:t>
-      </w:r>
-      <w:r>
-        <w:rPr>
-          <w:rFonts w:ascii="Consolas" w:hAnsi="Consolas" w:cs="Consolas"/>
-          <w:color w:val="808080"/>
-          <w:sz w:val="19"/>
-          <w:szCs w:val="19"/>
-          <w:highlight w:val="white"/>
-        </w:rPr>
-        <w:t>;</w:t>
-      </w:r>
-    </w:p>
-    <w:p>
-      <w:pPr>
-        <w:autoSpaceDE w:val="0"/>
-        <w:autoSpaceDN w:val="0"/>
-        <w:adjustRightInd w:val="0"/>
-        <w:spacing w:after="0" w:line="240" w:lineRule="auto"/>
-        <w:rPr>
-          <w:rFonts w:ascii="Consolas" w:hAnsi="Consolas" w:cs="Consolas"/>
-          <w:color w:val="000000"/>
-          <w:sz w:val="19"/>
-          <w:szCs w:val="19"/>
-          <w:highlight w:val="white"/>
-        </w:rPr>
-      </w:pPr>
-    </w:p>
-    <w:p>
-      <w:pPr>
-        <w:autoSpaceDE w:val="0"/>
-        <w:autoSpaceDN w:val="0"/>
-        <w:adjustRightInd w:val="0"/>
-        <w:spacing w:after="0" w:line="240" w:lineRule="auto"/>
-        <w:rPr>
-          <w:rFonts w:ascii="Consolas" w:hAnsi="Consolas" w:cs="Consolas"/>
-          <w:color w:val="000000"/>
-          <w:sz w:val="19"/>
-          <w:szCs w:val="19"/>
-          <w:highlight w:val="white"/>
-        </w:rPr>
-      </w:pPr>
-      <w:r>
-        <w:rPr>
-          <w:rFonts w:ascii="Consolas" w:hAnsi="Consolas" w:cs="Consolas"/>
-          <w:color w:val="0000FF"/>
-          <w:sz w:val="19"/>
-          <w:szCs w:val="19"/>
-          <w:highlight w:val="white"/>
-        </w:rPr>
-        <w:t>GO</w:t>
-      </w:r>
-    </w:p>
-    <w:p>
-      <w:pPr>
-        <w:autoSpaceDE w:val="0"/>
-        <w:autoSpaceDN w:val="0"/>
-        <w:adjustRightInd w:val="0"/>
-        <w:spacing w:after="0" w:line="240" w:lineRule="auto"/>
-        <w:rPr>
-          <w:rFonts w:ascii="Consolas" w:hAnsi="Consolas" w:cs="Consolas"/>
-          <w:color w:val="000000"/>
-          <w:sz w:val="19"/>
-          <w:szCs w:val="19"/>
-          <w:highlight w:val="white"/>
-        </w:rPr>
-      </w:pPr>
-    </w:p>
-    <w:p>
-      <w:pPr>
-        <w:autoSpaceDE w:val="0"/>
-        <w:autoSpaceDN w:val="0"/>
-        <w:adjustRightInd w:val="0"/>
-        <w:spacing w:after="0" w:line="240" w:lineRule="auto"/>
-        <w:rPr>
-          <w:rFonts w:ascii="Consolas" w:hAnsi="Consolas" w:cs="Consolas"/>
           <w:color w:val="009900"/>
           <w:sz w:val="19"/>
           <w:szCs w:val="19"/>
@@ -29458,6 +29513,7 @@
           <w:szCs w:val="19"/>
           <w:highlight w:val="white"/>
         </w:rPr>
+        <w:lastRenderedPageBreak/>
         <w:t xml:space="preserve">AS </w:t>
       </w:r>
     </w:p>
@@ -29483,7 +29539,6 @@
           <w:szCs w:val="19"/>
           <w:highlight w:val="white"/>
         </w:rPr>
-        <w:lastRenderedPageBreak/>
         <w:t>IF EXISTS(</w:t>
       </w:r>
     </w:p>

</xml_diff>